<commit_message>
Finished Phase 2 assignment
</commit_message>
<xml_diff>
--- a/Assignment 3/Phase2_WAN_Matt_Tucker.docx
+++ b/Assignment 3/Phase2_WAN_Matt_Tucker.docx
@@ -1021,6 +1021,199 @@
       <w:r>
         <w:rPr>
           <w:noProof/>
+        </w:rPr>
+        <mc:AlternateContent>
+          <mc:Choice Requires="wps">
+            <w:drawing>
+              <wp:anchor distT="45720" distB="45720" distL="114300" distR="114300" simplePos="0" relativeHeight="251679744" behindDoc="0" locked="0" layoutInCell="1" allowOverlap="1">
+                <wp:simplePos x="0" y="0"/>
+                <wp:positionH relativeFrom="column">
+                  <wp:posOffset>3603501</wp:posOffset>
+                </wp:positionH>
+                <wp:positionV relativeFrom="paragraph">
+                  <wp:posOffset>1946506</wp:posOffset>
+                </wp:positionV>
+                <wp:extent cx="670956" cy="207818"/>
+                <wp:effectExtent l="0" t="0" r="15240" b="20955"/>
+                <wp:wrapNone/>
+                <wp:docPr id="14" name="Text Box 2"/>
+                <wp:cNvGraphicFramePr>
+                  <a:graphicFrameLocks xmlns:a="http://schemas.openxmlformats.org/drawingml/2006/main"/>
+                </wp:cNvGraphicFramePr>
+                <a:graphic xmlns:a="http://schemas.openxmlformats.org/drawingml/2006/main">
+                  <a:graphicData uri="http://schemas.microsoft.com/office/word/2010/wordprocessingShape">
+                    <wps:wsp>
+                      <wps:cNvSpPr txBox="1">
+                        <a:spLocks noChangeArrowheads="1"/>
+                      </wps:cNvSpPr>
+                      <wps:spPr bwMode="auto">
+                        <a:xfrm>
+                          <a:off x="0" y="0"/>
+                          <a:ext cx="670956" cy="207818"/>
+                        </a:xfrm>
+                        <a:prstGeom prst="rect">
+                          <a:avLst/>
+                        </a:prstGeom>
+                        <a:solidFill>
+                          <a:srgbClr val="FFFFFF"/>
+                        </a:solidFill>
+                        <a:ln w="9525">
+                          <a:solidFill>
+                            <a:srgbClr val="000000"/>
+                          </a:solidFill>
+                          <a:miter lim="800000"/>
+                          <a:headEnd/>
+                          <a:tailEnd/>
+                        </a:ln>
+                      </wps:spPr>
+                      <wps:txbx>
+                        <w:txbxContent>
+                          <w:p>
+                            <w:pPr>
+                              <w:rPr>
+                                <w:sz w:val="16"/>
+                                <w:szCs w:val="16"/>
+                                <w:lang w:val="en-NZ"/>
+                              </w:rPr>
+                            </w:pPr>
+                            <w:r>
+                              <w:rPr>
+                                <w:sz w:val="16"/>
+                                <w:szCs w:val="16"/>
+                                <w:lang w:val="en-NZ"/>
+                              </w:rPr>
+                              <w:t>MPLS Core</w:t>
+                            </w:r>
+                          </w:p>
+                        </w:txbxContent>
+                      </wps:txbx>
+                      <wps:bodyPr rot="0" vert="horz" wrap="square" lIns="91440" tIns="45720" rIns="91440" bIns="45720" anchor="t" anchorCtr="0">
+                        <a:noAutofit/>
+                      </wps:bodyPr>
+                    </wps:wsp>
+                  </a:graphicData>
+                </a:graphic>
+                <wp14:sizeRelH relativeFrom="margin">
+                  <wp14:pctWidth>0</wp14:pctWidth>
+                </wp14:sizeRelH>
+                <wp14:sizeRelV relativeFrom="margin">
+                  <wp14:pctHeight>0</wp14:pctHeight>
+                </wp14:sizeRelV>
+              </wp:anchor>
+            </w:drawing>
+          </mc:Choice>
+          <mc:Fallback>
+            <w:pict>
+              <v:shapetype id="_x0000_t202" coordsize="21600,21600" o:spt="202" path="m,l,21600r21600,l21600,xe">
+                <v:stroke joinstyle="miter"/>
+                <v:path gradientshapeok="t" o:connecttype="rect"/>
+              </v:shapetype>
+              <v:shape id="Text Box 2" o:spid="_x0000_s1029" type="#_x0000_t202" style="position:absolute;margin-left:283.75pt;margin-top:153.25pt;width:52.85pt;height:16.35pt;z-index:251679744;visibility:visible;mso-wrap-style:square;mso-width-percent:0;mso-height-percent:0;mso-wrap-distance-left:9pt;mso-wrap-distance-top:3.6pt;mso-wrap-distance-right:9pt;mso-wrap-distance-bottom:3.6pt;mso-position-horizontal:absolute;mso-position-horizontal-relative:text;mso-position-vertical:absolute;mso-position-vertical-relative:text;mso-width-percent:0;mso-height-percent:0;mso-width-relative:margin;mso-height-relative:margin;v-text-anchor:top" o:gfxdata="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">
+                <v:textbox>
+                  <w:txbxContent>
+                    <w:p>
+                      <w:pPr>
+                        <w:rPr>
+                          <w:sz w:val="16"/>
+                          <w:szCs w:val="16"/>
+                          <w:lang w:val="en-NZ"/>
+                        </w:rPr>
+                      </w:pPr>
+                      <w:r>
+                        <w:rPr>
+                          <w:sz w:val="16"/>
+                          <w:szCs w:val="16"/>
+                          <w:lang w:val="en-NZ"/>
+                        </w:rPr>
+                        <w:t>MPLS Core</w:t>
+                      </w:r>
+                    </w:p>
+                  </w:txbxContent>
+                </v:textbox>
+              </v:shape>
+            </w:pict>
+          </mc:Fallback>
+        </mc:AlternateContent>
+      </w:r>
+      <w:r>
+        <w:rPr>
+          <w:noProof/>
+          <w:lang w:val="en-NZ" w:eastAsia="en-NZ"/>
+        </w:rPr>
+        <mc:AlternateContent>
+          <mc:Choice Requires="wps">
+            <w:drawing>
+              <wp:anchor distT="0" distB="0" distL="114300" distR="114300" simplePos="0" relativeHeight="251677696" behindDoc="0" locked="0" layoutInCell="1" allowOverlap="1">
+                <wp:simplePos x="0" y="0"/>
+                <wp:positionH relativeFrom="column">
+                  <wp:posOffset>2932240</wp:posOffset>
+                </wp:positionH>
+                <wp:positionV relativeFrom="paragraph">
+                  <wp:posOffset>1246225</wp:posOffset>
+                </wp:positionV>
+                <wp:extent cx="2101933" cy="1620982"/>
+                <wp:effectExtent l="19050" t="0" r="31750" b="36830"/>
+                <wp:wrapNone/>
+                <wp:docPr id="13" name="Cloud 13"/>
+                <wp:cNvGraphicFramePr/>
+                <a:graphic xmlns:a="http://schemas.openxmlformats.org/drawingml/2006/main">
+                  <a:graphicData uri="http://schemas.microsoft.com/office/word/2010/wordprocessingShape">
+                    <wps:wsp>
+                      <wps:cNvSpPr/>
+                      <wps:spPr>
+                        <a:xfrm>
+                          <a:off x="0" y="0"/>
+                          <a:ext cx="2101933" cy="1620982"/>
+                        </a:xfrm>
+                        <a:prstGeom prst="cloud">
+                          <a:avLst/>
+                        </a:prstGeom>
+                      </wps:spPr>
+                      <wps:style>
+                        <a:lnRef idx="2">
+                          <a:schemeClr val="accent3"/>
+                        </a:lnRef>
+                        <a:fillRef idx="1">
+                          <a:schemeClr val="lt1"/>
+                        </a:fillRef>
+                        <a:effectRef idx="0">
+                          <a:schemeClr val="accent3"/>
+                        </a:effectRef>
+                        <a:fontRef idx="minor">
+                          <a:schemeClr val="dk1"/>
+                        </a:fontRef>
+                      </wps:style>
+                      <wps:bodyPr rot="0" spcFirstLastPara="0" vertOverflow="overflow" horzOverflow="overflow" vert="horz" wrap="square" lIns="91440" tIns="45720" rIns="91440" bIns="45720" numCol="1" spcCol="0" rtlCol="0" fromWordArt="0" anchor="ctr" anchorCtr="0" forceAA="0" compatLnSpc="1">
+                        <a:prstTxWarp prst="textNoShape">
+                          <a:avLst/>
+                        </a:prstTxWarp>
+                        <a:noAutofit/>
+                      </wps:bodyPr>
+                    </wps:wsp>
+                  </a:graphicData>
+                </a:graphic>
+                <wp14:sizeRelH relativeFrom="margin">
+                  <wp14:pctWidth>0</wp14:pctWidth>
+                </wp14:sizeRelH>
+                <wp14:sizeRelV relativeFrom="margin">
+                  <wp14:pctHeight>0</wp14:pctHeight>
+                </wp14:sizeRelV>
+              </wp:anchor>
+            </w:drawing>
+          </mc:Choice>
+          <mc:Fallback>
+            <w:pict>
+              <v:shape w14:anchorId="1423101D" id="Cloud 13" o:spid="_x0000_s1026" style="position:absolute;margin-left:230.9pt;margin-top:98.15pt;width:165.5pt;height:127.65pt;z-index:251677696;visibility:visible;mso-wrap-style:square;mso-width-percent:0;mso-height-percent:0;mso-wrap-distance-left:9pt;mso-wrap-distance-top:0;mso-wrap-distance-right:9pt;mso-wrap-distance-bottom:0;mso-position-horizontal:absolute;mso-position-horizontal-relative:text;mso-position-vertical:absolute;mso-position-vertical-relative:text;mso-width-percent:0;mso-height-percent:0;mso-width-relative:margin;mso-height-relative:margin;v-text-anchor:middle" coordsize="43200,43200" o:gfxdata="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" path="m3900,14370c3629,11657,4261,8921,5623,6907,7775,3726,11264,3017,14005,5202,15678,909,19914,22,22456,3432,23097,1683,24328,474,25749,200v1564,-302,3126,570,4084,2281c31215,267,33501,-460,35463,690v1495,876,2567,2710,2855,4886c40046,6218,41422,7998,41982,10318v407,1684,349,3513,-164,5142c43079,17694,43520,20590,43016,23322v-670,3632,-2888,6352,-5612,6882c37391,32471,36658,34621,35395,36101v-1919,2249,-4691,2538,-6840,714c27860,39948,25999,42343,23667,43106v-2748,899,-5616,-633,-7187,-3840c12772,42310,7956,40599,5804,35472,3690,35809,1705,34024,1110,31250,679,29243,1060,27077,2113,25551,619,24354,-213,22057,-5,19704,239,16949,1845,14791,3863,14507v12,-46,25,-91,37,-137xem4693,26177nfc3809,26271,2925,25993,2160,25380t4768,9519nfc6573,35092,6200,35220,5820,35280t10658,3810nfc16211,38544,15987,37961,15810,37350m28827,34751nfc28788,35398,28698,36038,28560,36660m34129,22954nfc36133,24282,37398,27058,37380,30090m41798,15354nfc41473,16386,40978,17302,40350,18030m38324,5426nfc38379,5843,38405,6266,38400,6690m29078,3952nfc29267,3369,29516,2826,29820,2340m22141,4720nfc22218,4238,22339,3771,22500,3330m14000,5192nfc14472,5568,14908,6021,15300,6540m4127,15789nfc4024,15325,3948,14851,3900,14370e" fillcolor="white [3201]" strokecolor="#a5a5a5 [3206]" strokeweight="1pt">
+                <v:stroke joinstyle="miter"/>
+                <v:path arrowok="t" o:connecttype="custom" o:connectlocs="228342,982233;105097,952327;337088,1309506;283177,1323802;801751,1466764;769249,1401474;1402602,1303952;1389611,1375583;1660576,861297;1818756,1129059;2033717,576124;1963264,676535;1864687,203598;1868385,251027;1414815,148290;1450918,87803;1077289,177107;1094757,124951;681182,194818;744435,245399;200803,592446;189758,539202" o:connectangles="0,0,0,0,0,0,0,0,0,0,0,0,0,0,0,0,0,0,0,0,0,0"/>
+              </v:shape>
+            </w:pict>
+          </mc:Fallback>
+        </mc:AlternateContent>
+      </w:r>
+      <w:r>
+        <w:rPr>
+          <w:noProof/>
           <w:lang w:val="en-NZ" w:eastAsia="en-NZ"/>
         </w:rPr>
         <w:drawing>
@@ -1147,6 +1340,195 @@
       <w:pPr>
         <w:pStyle w:val="Heading1"/>
       </w:pPr>
+      <w:r>
+        <w:rPr>
+          <w:noProof/>
+        </w:rPr>
+        <mc:AlternateContent>
+          <mc:Choice Requires="wps">
+            <w:drawing>
+              <wp:anchor distT="45720" distB="45720" distL="114300" distR="114300" simplePos="0" relativeHeight="251676672" behindDoc="0" locked="0" layoutInCell="1" allowOverlap="1">
+                <wp:simplePos x="0" y="0"/>
+                <wp:positionH relativeFrom="column">
+                  <wp:posOffset>142504</wp:posOffset>
+                </wp:positionH>
+                <wp:positionV relativeFrom="paragraph">
+                  <wp:posOffset>1050190</wp:posOffset>
+                </wp:positionV>
+                <wp:extent cx="1527175" cy="374073"/>
+                <wp:effectExtent l="0" t="0" r="15875" b="26035"/>
+                <wp:wrapNone/>
+                <wp:docPr id="11" name="Text Box 2"/>
+                <wp:cNvGraphicFramePr>
+                  <a:graphicFrameLocks xmlns:a="http://schemas.openxmlformats.org/drawingml/2006/main"/>
+                </wp:cNvGraphicFramePr>
+                <a:graphic xmlns:a="http://schemas.openxmlformats.org/drawingml/2006/main">
+                  <a:graphicData uri="http://schemas.microsoft.com/office/word/2010/wordprocessingShape">
+                    <wps:wsp>
+                      <wps:cNvSpPr txBox="1">
+                        <a:spLocks noChangeArrowheads="1"/>
+                      </wps:cNvSpPr>
+                      <wps:spPr bwMode="auto">
+                        <a:xfrm>
+                          <a:off x="0" y="0"/>
+                          <a:ext cx="1527175" cy="374073"/>
+                        </a:xfrm>
+                        <a:prstGeom prst="rect">
+                          <a:avLst/>
+                        </a:prstGeom>
+                        <a:solidFill>
+                          <a:srgbClr val="FFFFFF"/>
+                        </a:solidFill>
+                        <a:ln w="9525">
+                          <a:solidFill>
+                            <a:srgbClr val="000000"/>
+                          </a:solidFill>
+                          <a:miter lim="800000"/>
+                          <a:headEnd/>
+                          <a:tailEnd/>
+                        </a:ln>
+                      </wps:spPr>
+                      <wps:txbx>
+                        <w:txbxContent>
+                          <w:p>
+                            <w:pPr>
+                              <w:rPr>
+                                <w:sz w:val="16"/>
+                                <w:szCs w:val="16"/>
+                                <w:lang w:val="en-NZ"/>
+                              </w:rPr>
+                            </w:pPr>
+                            <w:r>
+                              <w:rPr>
+                                <w:sz w:val="16"/>
+                                <w:szCs w:val="16"/>
+                                <w:lang w:val="en-NZ"/>
+                              </w:rPr>
+                              <w:t>Site B: Not part of Head Office AS</w:t>
+                            </w:r>
+                          </w:p>
+                        </w:txbxContent>
+                      </wps:txbx>
+                      <wps:bodyPr rot="0" vert="horz" wrap="square" lIns="91440" tIns="45720" rIns="91440" bIns="45720" anchor="t" anchorCtr="0">
+                        <a:noAutofit/>
+                      </wps:bodyPr>
+                    </wps:wsp>
+                  </a:graphicData>
+                </a:graphic>
+                <wp14:sizeRelH relativeFrom="margin">
+                  <wp14:pctWidth>0</wp14:pctWidth>
+                </wp14:sizeRelH>
+                <wp14:sizeRelV relativeFrom="margin">
+                  <wp14:pctHeight>0</wp14:pctHeight>
+                </wp14:sizeRelV>
+              </wp:anchor>
+            </w:drawing>
+          </mc:Choice>
+          <mc:Fallback>
+            <w:pict>
+              <v:shape id="_x0000_s1030" type="#_x0000_t202" style="position:absolute;margin-left:11.2pt;margin-top:82.7pt;width:120.25pt;height:29.45pt;z-index:251676672;visibility:visible;mso-wrap-style:square;mso-width-percent:0;mso-height-percent:0;mso-wrap-distance-left:9pt;mso-wrap-distance-top:3.6pt;mso-wrap-distance-right:9pt;mso-wrap-distance-bottom:3.6pt;mso-position-horizontal:absolute;mso-position-horizontal-relative:text;mso-position-vertical:absolute;mso-position-vertical-relative:text;mso-width-percent:0;mso-height-percent:0;mso-width-relative:margin;mso-height-relative:margin;v-text-anchor:top" o:gfxdata="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">
+                <v:textbox>
+                  <w:txbxContent>
+                    <w:p>
+                      <w:pPr>
+                        <w:rPr>
+                          <w:sz w:val="16"/>
+                          <w:szCs w:val="16"/>
+                          <w:lang w:val="en-NZ"/>
+                        </w:rPr>
+                      </w:pPr>
+                      <w:r>
+                        <w:rPr>
+                          <w:sz w:val="16"/>
+                          <w:szCs w:val="16"/>
+                          <w:lang w:val="en-NZ"/>
+                        </w:rPr>
+                        <w:t>Site B: Not part of Head Office AS</w:t>
+                      </w:r>
+                    </w:p>
+                  </w:txbxContent>
+                </v:textbox>
+              </v:shape>
+            </w:pict>
+          </mc:Fallback>
+        </mc:AlternateContent>
+      </w:r>
+      <w:r>
+        <w:rPr>
+          <w:noProof/>
+          <w:lang w:val="en-NZ" w:eastAsia="en-NZ"/>
+        </w:rPr>
+        <mc:AlternateContent>
+          <mc:Choice Requires="wps">
+            <w:drawing>
+              <wp:anchor distT="0" distB="0" distL="114300" distR="114300" simplePos="0" relativeHeight="251674624" behindDoc="0" locked="0" layoutInCell="1" allowOverlap="1">
+                <wp:simplePos x="0" y="0"/>
+                <wp:positionH relativeFrom="margin">
+                  <wp:align>left</wp:align>
+                </wp:positionH>
+                <wp:positionV relativeFrom="paragraph">
+                  <wp:posOffset>1543017</wp:posOffset>
+                </wp:positionV>
+                <wp:extent cx="2101932" cy="0"/>
+                <wp:effectExtent l="0" t="0" r="0" b="0"/>
+                <wp:wrapNone/>
+                <wp:docPr id="4" name="Straight Connector 4"/>
+                <wp:cNvGraphicFramePr/>
+                <a:graphic xmlns:a="http://schemas.openxmlformats.org/drawingml/2006/main">
+                  <a:graphicData uri="http://schemas.microsoft.com/office/word/2010/wordprocessingShape">
+                    <wps:wsp>
+                      <wps:cNvCnPr/>
+                      <wps:spPr>
+                        <a:xfrm flipH="1">
+                          <a:off x="0" y="0"/>
+                          <a:ext cx="2101932" cy="0"/>
+                        </a:xfrm>
+                        <a:prstGeom prst="line">
+                          <a:avLst/>
+                        </a:prstGeom>
+                        <a:ln w="9525">
+                          <a:solidFill>
+                            <a:srgbClr val="FF0000"/>
+                          </a:solidFill>
+                        </a:ln>
+                      </wps:spPr>
+                      <wps:style>
+                        <a:lnRef idx="1">
+                          <a:schemeClr val="accent1"/>
+                        </a:lnRef>
+                        <a:fillRef idx="0">
+                          <a:schemeClr val="accent1"/>
+                        </a:fillRef>
+                        <a:effectRef idx="0">
+                          <a:schemeClr val="accent1"/>
+                        </a:effectRef>
+                        <a:fontRef idx="minor">
+                          <a:schemeClr val="tx1"/>
+                        </a:fontRef>
+                      </wps:style>
+                      <wps:bodyPr/>
+                    </wps:wsp>
+                  </a:graphicData>
+                </a:graphic>
+                <wp14:sizeRelH relativeFrom="margin">
+                  <wp14:pctWidth>0</wp14:pctWidth>
+                </wp14:sizeRelH>
+                <wp14:sizeRelV relativeFrom="margin">
+                  <wp14:pctHeight>0</wp14:pctHeight>
+                </wp14:sizeRelV>
+              </wp:anchor>
+            </w:drawing>
+          </mc:Choice>
+          <mc:Fallback>
+            <w:pict>
+              <v:line w14:anchorId="08567DB2" id="Straight Connector 4" o:spid="_x0000_s1026" style="position:absolute;flip:x;z-index:251674624;visibility:visible;mso-wrap-style:square;mso-width-percent:0;mso-height-percent:0;mso-wrap-distance-left:9pt;mso-wrap-distance-top:0;mso-wrap-distance-right:9pt;mso-wrap-distance-bottom:0;mso-position-horizontal:left;mso-position-horizontal-relative:margin;mso-position-vertical:absolute;mso-position-vertical-relative:text;mso-width-percent:0;mso-height-percent:0;mso-width-relative:margin;mso-height-relative:margin" from="0,121.5pt" to="165.5pt,121.5pt" o:gfxdata="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" strokecolor="red">
+                <v:stroke joinstyle="miter"/>
+                <w10:wrap anchorx="margin"/>
+              </v:line>
+            </w:pict>
+          </mc:Fallback>
+        </mc:AlternateContent>
+      </w:r>
       <w:r>
         <w:rPr>
           <w:noProof/>
@@ -1214,7 +1596,21 @@
                               <w:rPr>
                                 <w:lang w:val="en-NZ"/>
                               </w:rPr>
-                              <w:t>route from an external AS so will not advertise to other AS’s.</w:t>
+                              <w:t xml:space="preserve">route from an external AS so will not advertise to </w:t>
+                            </w:r>
+                            <w:proofErr w:type="gramStart"/>
+                            <w:r>
+                              <w:rPr>
+                                <w:lang w:val="en-NZ"/>
+                              </w:rPr>
+                              <w:t>other</w:t>
+                            </w:r>
+                            <w:proofErr w:type="gramEnd"/>
+                            <w:r>
+                              <w:rPr>
+                                <w:lang w:val="en-NZ"/>
+                              </w:rPr>
+                              <w:t xml:space="preserve"> AS’s.</w:t>
                             </w:r>
                           </w:p>
                         </w:txbxContent>
@@ -1935,7 +2331,11 @@
           </mc:Choice>
           <mc:Fallback>
             <w:pict>
-              <v:shape w14:anchorId="6F00E70E" id="Straight Arrow Connector 5" o:spid="_x0000_s1026" type="#_x0000_t32" style="position:absolute;margin-left:169.5pt;margin-top:170.9pt;width:133.5pt;height:3.6pt;z-index:251663360;visibility:visible;mso-wrap-style:square;mso-width-percent:0;mso-height-percent:0;mso-wrap-distance-left:9pt;mso-wrap-distance-top:0;mso-wrap-distance-right:9pt;mso-wrap-distance-bottom:0;mso-position-horizontal:absolute;mso-position-horizontal-relative:text;mso-position-vertical:absolute;mso-position-vertical-relative:text;mso-width-percent:0;mso-height-percent:0;mso-width-relative:margin;mso-height-relative:margin" o:gfxdata="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" strokecolor="red" strokeweight="3pt">
+              <v:shapetype w14:anchorId="2D57C586" id="_x0000_t32" coordsize="21600,21600" o:spt="32" o:oned="t" path="m,l21600,21600e" filled="f">
+                <v:path arrowok="t" fillok="f" o:connecttype="none"/>
+                <o:lock v:ext="edit" shapetype="t"/>
+              </v:shapetype>
+              <v:shape id="Straight Arrow Connector 5" o:spid="_x0000_s1026" type="#_x0000_t32" style="position:absolute;margin-left:169.5pt;margin-top:170.9pt;width:133.5pt;height:3.6pt;z-index:251663360;visibility:visible;mso-wrap-style:square;mso-width-percent:0;mso-height-percent:0;mso-wrap-distance-left:9pt;mso-wrap-distance-top:0;mso-wrap-distance-right:9pt;mso-wrap-distance-bottom:0;mso-position-horizontal:absolute;mso-position-horizontal-relative:text;mso-position-vertical:absolute;mso-position-vertical-relative:text;mso-width-percent:0;mso-height-percent:0;mso-width-relative:margin;mso-height-relative:margin" o:gfxdata="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" strokecolor="red" strokeweight="3pt">
                 <v:stroke startarrow="block" endarrow="block" joinstyle="miter"/>
               </v:shape>
             </w:pict>
@@ -2045,7 +2445,42 @@
         <w:t>d</w:t>
       </w:r>
       <w:r>
-        <w:t>ark fibre link to Site B. OSPF offers faster convergence and scales to larger network implementations than the older protocol RIP. It is a link state routing protocol that was developed as a replacement for the distance vector routing protocol offered by RIP. RIP uses hop-count as the only metric, which can quickly become problematic, whereas OSPF looks at a number of factor when deciding the best route to take</w:t>
+        <w:t>ark fibre link to Site B. OSPF offers faster convergence and scales to larger network implementations than the older protocol RIP. It is a link state routing protocol</w:t>
+      </w:r>
+      <w:r>
+        <w:t xml:space="preserve"> </w:t>
+      </w:r>
+      <w:r>
+        <w:t>(</w:t>
+      </w:r>
+      <w:r>
+        <w:t>OSPF Design Guide</w:t>
+      </w:r>
+      <w:r>
+        <w:t>, 20</w:t>
+      </w:r>
+      <w:r>
+        <w:t>1</w:t>
+      </w:r>
+      <w:r>
+        <w:t>7)</w:t>
+      </w:r>
+      <w:r>
+        <w:t xml:space="preserve"> that was developed as a replacement for the distance vector routing protocol offered by RIP. RIP uses hop-count as the only metric, which can quickly become problematic, whereas OSPF looks at </w:t>
+      </w:r>
+      <w:proofErr w:type="gramStart"/>
+      <w:r>
+        <w:t>a number of</w:t>
+      </w:r>
+      <w:proofErr w:type="gramEnd"/>
+      <w:r>
+        <w:t xml:space="preserve"> factor</w:t>
+      </w:r>
+      <w:r>
+        <w:t>s</w:t>
+      </w:r>
+      <w:r>
+        <w:t xml:space="preserve"> when deciding the best route to take</w:t>
       </w:r>
       <w:r>
         <w:t xml:space="preserve"> (OSPF Fundamental, 2017)</w:t>
@@ -2062,19 +2497,51 @@
         <w:t>The ABR</w:t>
       </w:r>
       <w:r>
-        <w:t xml:space="preserve"> will generate a network summary (type 3 LSA), to send into both areas (Balchunas, 2007). </w:t>
+        <w:t xml:space="preserve"> will generate a network summary (type 3 LSA), to send into both areas (</w:t>
+      </w:r>
+      <w:proofErr w:type="spellStart"/>
+      <w:r>
+        <w:t>Balchunas</w:t>
+      </w:r>
+      <w:proofErr w:type="spellEnd"/>
+      <w:r>
+        <w:t xml:space="preserve">, 2007). </w:t>
       </w:r>
       <w:r>
         <w:t>Core 1 router will act as the Area Border Router (ABR).</w:t>
       </w:r>
       <w:r>
-        <w:t xml:space="preserve"> Core 1 will also be the DR by setting the ip ospf priority on all internal interfaces to 5. Core 1 has been chosen as the DR because it is the ABR and the priority connection to the service provider.</w:t>
+        <w:t xml:space="preserve"> Core 1 will also be the DR by setting the </w:t>
+      </w:r>
+      <w:proofErr w:type="spellStart"/>
+      <w:r>
+        <w:t>ip</w:t>
+      </w:r>
+      <w:proofErr w:type="spellEnd"/>
+      <w:r>
+        <w:t xml:space="preserve"> </w:t>
+      </w:r>
+      <w:proofErr w:type="spellStart"/>
+      <w:r>
+        <w:t>ospf</w:t>
+      </w:r>
+      <w:proofErr w:type="spellEnd"/>
+      <w:r>
+        <w:t xml:space="preserve"> priority on all internal interfaces to 5. Core 1 has been chosen as the DR because it is the ABR and the priority connection to the service provider.</w:t>
       </w:r>
     </w:p>
     <w:p>
       <w:r>
         <w:t>Splitting the Head Office and Site B into two different areas has the following benefits:</w:t>
       </w:r>
+      <w:r>
+        <w:br/>
+      </w:r>
+      <w:r>
+        <w:t>(OSPF Design Guide, 2017)</w:t>
+      </w:r>
+      <w:bookmarkStart w:id="0" w:name="_GoBack"/>
+      <w:bookmarkEnd w:id="0"/>
     </w:p>
     <w:p>
       <w:pPr>
@@ -2126,7 +2593,15 @@
         <w:t>This will stop Area 1 receiving Type 4 and 5 LSA’s</w:t>
       </w:r>
       <w:r>
-        <w:t xml:space="preserve"> (Balchunas, 2007)</w:t>
+        <w:t xml:space="preserve"> (</w:t>
+      </w:r>
+      <w:proofErr w:type="spellStart"/>
+      <w:r>
+        <w:t>Balchunas</w:t>
+      </w:r>
+      <w:proofErr w:type="spellEnd"/>
+      <w:r>
+        <w:t>, 2007)</w:t>
       </w:r>
       <w:r>
         <w:t xml:space="preserve">. </w:t>
@@ -2187,7 +2662,26 @@
         <w:t xml:space="preserve"> (Understanding BGP, 2017)</w:t>
       </w:r>
       <w:r>
-        <w:t>. BGP uses TCP as the transport protocol, on port 179 (BGP Case Studies, 2008). This allows BGP routers to peer with other BGP routers that are more than one hop away.</w:t>
+        <w:t>. BGP uses TCP as the transport protocol, on port 179 (BGP Case Studies, 2008). This allows BGP routers to peer with other BGP routers that are more than one hop away</w:t>
+      </w:r>
+      <w:r>
+        <w:t xml:space="preserve"> – provided the hop count is increased with external BGP (this does not </w:t>
+      </w:r>
+      <w:proofErr w:type="spellStart"/>
+      <w:proofErr w:type="gramStart"/>
+      <w:r>
+        <w:t>effect</w:t>
+      </w:r>
+      <w:proofErr w:type="gramEnd"/>
+      <w:r>
+        <w:t xml:space="preserve"> us</w:t>
+      </w:r>
+      <w:proofErr w:type="spellEnd"/>
+      <w:r>
+        <w:t>)</w:t>
+      </w:r>
+      <w:r>
+        <w:t>.</w:t>
       </w:r>
     </w:p>
     <w:p>
@@ -2198,13 +2692,33 @@
         <w:t>u</w:t>
       </w:r>
       <w:r>
-        <w:t>rs/peers. Once a BGP peer is established, the peer initially exchange full BGP routing tables</w:t>
-      </w:r>
-      <w:r>
-        <w:t xml:space="preserve"> (Balchunas, 2007)</w:t>
-      </w:r>
-      <w:r>
-        <w:t>. After this, the peers send incremental updates as the routing table changes (BGP Case Studies, 2008). All BGP neighbours keep the same version number of the BGP table, which increments whenever the routing information changes (BGP Case Studies, 2008).</w:t>
+        <w:t xml:space="preserve">rs/peers. Once a BGP peer is established, the peer initially </w:t>
+      </w:r>
+      <w:r>
+        <w:t>exchanges</w:t>
+      </w:r>
+      <w:r>
+        <w:t xml:space="preserve"> full BGP routing tables</w:t>
+      </w:r>
+      <w:r>
+        <w:t xml:space="preserve"> (</w:t>
+      </w:r>
+      <w:proofErr w:type="spellStart"/>
+      <w:r>
+        <w:t>Balchunas</w:t>
+      </w:r>
+      <w:proofErr w:type="spellEnd"/>
+      <w:r>
+        <w:t>, 2007)</w:t>
+      </w:r>
+      <w:r>
+        <w:t>. After this, the peers send incremental updates as the routing table changes</w:t>
+      </w:r>
+      <w:r>
+        <w:t>, for example: a new network being advertised with BGP</w:t>
+      </w:r>
+      <w:r>
+        <w:t xml:space="preserve"> (BGP Case Studies, 2008). All BGP neighbours keep the same version number of the BGP table, which increments whenever the routing information changes (BGP Case Studies, 2008).</w:t>
       </w:r>
     </w:p>
     <w:p>
@@ -2241,7 +2755,15 @@
     </w:p>
     <w:p>
       <w:r>
-        <w:t xml:space="preserve">Core 1’s link to the service provider is the primary link that will be used for incoming and outgoing traffic. In order to make Core 1 the preferred link for outgoing traffic, we have decided to set the default local-preference of Core 1 to be 200. This is greater than </w:t>
+        <w:t xml:space="preserve">Core 1’s link to the service provider is the primary link that will be used for incoming and outgoing traffic. </w:t>
+      </w:r>
+      <w:proofErr w:type="gramStart"/>
+      <w:r>
+        <w:t>In order to</w:t>
+      </w:r>
+      <w:proofErr w:type="gramEnd"/>
+      <w:r>
+        <w:t xml:space="preserve"> make Core 1 the preferred link for outgoing traffic, we have decided to set the default local-preference of Core 1 to be 200. This is greater than </w:t>
       </w:r>
       <w:r>
         <w:t xml:space="preserve">the default local-preference </w:t>
@@ -2250,7 +2772,15 @@
         <w:t>of Core 2 (100), so Core 1 will be used for all outgoing traffic</w:t>
       </w:r>
       <w:r>
-        <w:t xml:space="preserve"> (Balchunas, 2007)</w:t>
+        <w:t xml:space="preserve"> (</w:t>
+      </w:r>
+      <w:proofErr w:type="spellStart"/>
+      <w:r>
+        <w:t>Balchunas</w:t>
+      </w:r>
+      <w:proofErr w:type="spellEnd"/>
+      <w:r>
+        <w:t>, 2007)</w:t>
       </w:r>
       <w:r>
         <w:t>.</w:t>
@@ -2266,11 +2796,132 @@
     </w:p>
     <w:p>
       <w:r>
-        <w:t>We do not want the Head Office site to be a transit site for any of other sites. In order to stop this happening, we have chosen to only advertise networks that originate in the Head Office AS. We do this by creating a route map on both Core 1 &amp; 2 that matches an as-path access list. This access list uses a regular expression to check that the as-path contains nothing (therefore originating locally). The route map denies by default any other paths that may want to be advertised.</w:t>
+        <w:t xml:space="preserve">We do not want the Head Office site to be a transit site for any of other sites. </w:t>
+      </w:r>
+      <w:proofErr w:type="gramStart"/>
+      <w:r>
+        <w:t>In order to</w:t>
+      </w:r>
+      <w:proofErr w:type="gramEnd"/>
+      <w:r>
+        <w:t xml:space="preserve"> stop this happening, we have chosen to only advertise networks that originate in the Head Office AS. We do this by creating a route map on both Core 1 &amp; 2 that matches an as-path access list. This access list uses a regular expression to check that the as-path contains nothing (therefore originating locally). The route map denies by default any other paths that may want to be advertised.</w:t>
       </w:r>
     </w:p>
     <w:p/>
     <w:p>
+      <w:r>
+        <w:br w:type="page"/>
+      </w:r>
+    </w:p>
+    <w:p>
+      <w:pPr>
+        <w:pStyle w:val="Heading1"/>
+      </w:pPr>
+      <w:r>
+        <w:lastRenderedPageBreak/>
+        <w:t>Frequently Asked Questions</w:t>
+      </w:r>
+    </w:p>
+    <w:p>
+      <w:pPr>
+        <w:pStyle w:val="Heading2"/>
+      </w:pPr>
+      <w:r>
+        <w:t>Assumptions</w:t>
+      </w:r>
+    </w:p>
+    <w:p>
+      <w:r>
+        <w:t>There are very few assumptions with this project</w:t>
+      </w:r>
+      <w:r>
+        <w:t xml:space="preserve">. The specifications are well documented. The only assumption we are making is about company growth. We have planned for the foreseen growth, but any large increase in numbers might </w:t>
+      </w:r>
+      <w:proofErr w:type="gramStart"/>
+      <w:r>
+        <w:t>have an effect on</w:t>
+      </w:r>
+      <w:proofErr w:type="gramEnd"/>
+      <w:r>
+        <w:t xml:space="preserve"> the network (unlikely however).</w:t>
+      </w:r>
+    </w:p>
+    <w:p>
+      <w:pPr>
+        <w:pStyle w:val="Heading2"/>
+      </w:pPr>
+      <w:r>
+        <w:t>Constraints</w:t>
+      </w:r>
+    </w:p>
+    <w:p>
+      <w:r>
+        <w:t>As we are using an MPLS core, we have no say over how the packets are routed once they reach the core. However, we are confident the service provider can meet our needs.</w:t>
+      </w:r>
+    </w:p>
+    <w:p>
+      <w:pPr>
+        <w:pStyle w:val="Heading2"/>
+      </w:pPr>
+      <w:r>
+        <w:t>Security</w:t>
+      </w:r>
+    </w:p>
+    <w:p>
+      <w:r>
+        <w:t>We are using password protected connections for BGP and OSPF. We will ensure th</w:t>
+      </w:r>
+      <w:r>
+        <w:t>at</w:t>
+      </w:r>
+      <w:r>
+        <w:t xml:space="preserve"> password</w:t>
+      </w:r>
+      <w:r>
+        <w:t>s</w:t>
+      </w:r>
+      <w:r>
+        <w:t xml:space="preserve"> </w:t>
+      </w:r>
+      <w:r>
+        <w:t>are</w:t>
+      </w:r>
+      <w:r>
+        <w:t xml:space="preserve"> of sufficient strength</w:t>
+      </w:r>
+      <w:r>
+        <w:t xml:space="preserve"> for any we define.</w:t>
+      </w:r>
+    </w:p>
+    <w:p>
+      <w:pPr>
+        <w:pStyle w:val="Heading2"/>
+      </w:pPr>
+      <w:r>
+        <w:t>Scalability</w:t>
+      </w:r>
+    </w:p>
+    <w:p>
+      <w:r>
+        <w:t>By using an ISP MPLS core, we can add as many new company sites as we desire without any effect on other sites.</w:t>
+      </w:r>
+      <w:r>
+        <w:br/>
+        <w:t>Our head office site setup has been designed for continual growth. As technology needs continue to increase there will come a time when we might choose to use a Fibre connection to the ISP. When this happens, we will need to ensure that our OSPF routing is calculating cost correctly and that our hardware has gigabit ports which can handle the increased speeds.</w:t>
+      </w:r>
+    </w:p>
+    <w:p>
+      <w:pPr>
+        <w:pStyle w:val="Heading2"/>
+      </w:pPr>
+      <w:r>
+        <w:t>Administration &amp; Support</w:t>
+      </w:r>
+    </w:p>
+    <w:p>
+      <w:r>
+        <w:t>Head office has a management network configured on all devices so that config can be accessed only by those authorised. Once the network build has been completed we will provide a dedicated, on-call service representative should any issues arise.</w:t>
+      </w:r>
       <w:r>
         <w:br w:type="page"/>
       </w:r>
@@ -2320,23 +2971,3084 @@
     </w:p>
     <w:p>
       <w:r>
-        <w:t>22/10/17 – Tested BGP config in VIRL. – Will need to do again as config file didn’t push to github. (4hrs)</w:t>
+        <w:t xml:space="preserve">22/10/17 – Tested BGP config in VIRL. – Will need to do again as config file didn’t push to </w:t>
+      </w:r>
+      <w:proofErr w:type="spellStart"/>
+      <w:r>
+        <w:t>github</w:t>
+      </w:r>
+      <w:proofErr w:type="spellEnd"/>
+      <w:r>
+        <w:t>. (4hrs)</w:t>
       </w:r>
     </w:p>
     <w:p>
       <w:r>
         <w:t xml:space="preserve">25/10/17 – Continued with documentation. Getting references written down correctly. </w:t>
       </w:r>
-      <w:r>
-        <w:t xml:space="preserve">Looked into OSPF stub areas and implemented it in my network design. </w:t>
-      </w:r>
-      <w:bookmarkStart w:id="0" w:name="_GoBack"/>
-      <w:bookmarkEnd w:id="0"/>
+      <w:proofErr w:type="gramStart"/>
+      <w:r>
+        <w:t>Looked into</w:t>
+      </w:r>
+      <w:proofErr w:type="gramEnd"/>
+      <w:r>
+        <w:t xml:space="preserve"> OSPF stub areas and implemented it in my network design. </w:t>
+      </w:r>
       <w:r>
         <w:t>(3hr)</w:t>
       </w:r>
     </w:p>
+    <w:p>
+      <w:r>
+        <w:t>27/10/17 – Spoke to Michael about final few questions. Added password security to BGP connections. (1hr)</w:t>
+      </w:r>
+    </w:p>
+    <w:p>
+      <w:r>
+        <w:t>28/10/17 – Finished writing report. Added company questions. Handed in report. (2hr)</w:t>
+      </w:r>
+    </w:p>
     <w:p/>
+    <w:p>
+      <w:r>
+        <w:br w:type="page"/>
+      </w:r>
+    </w:p>
+    <w:p>
+      <w:pPr>
+        <w:pStyle w:val="Heading2"/>
+      </w:pPr>
+      <w:r>
+        <w:lastRenderedPageBreak/>
+        <w:t>Core1:</w:t>
+      </w:r>
+    </w:p>
+    <w:p>
+      <w:pPr>
+        <w:spacing w:after="0" w:line="240" w:lineRule="auto"/>
+        <w:rPr>
+          <w:rFonts w:eastAsia="Times New Roman" w:cstheme="minorHAnsi"/>
+          <w:b/>
+          <w:sz w:val="16"/>
+          <w:szCs w:val="16"/>
+          <w:lang w:eastAsia="en-NZ"/>
+        </w:rPr>
+      </w:pPr>
+      <w:r>
+        <w:rPr>
+          <w:rFonts w:eastAsia="Times New Roman" w:cstheme="minorHAnsi"/>
+          <w:b/>
+          <w:sz w:val="16"/>
+          <w:szCs w:val="16"/>
+          <w:lang w:eastAsia="en-NZ"/>
+        </w:rPr>
+        <w:t>Interface Config</w:t>
+      </w:r>
+    </w:p>
+    <w:p>
+      <w:pPr>
+        <w:spacing w:after="0" w:line="240" w:lineRule="auto"/>
+        <w:rPr>
+          <w:rFonts w:eastAsia="Times New Roman" w:cstheme="minorHAnsi"/>
+          <w:sz w:val="16"/>
+          <w:szCs w:val="16"/>
+          <w:lang w:eastAsia="en-NZ"/>
+        </w:rPr>
+      </w:pPr>
+      <w:proofErr w:type="spellStart"/>
+      <w:r>
+        <w:rPr>
+          <w:rFonts w:eastAsia="Times New Roman" w:cstheme="minorHAnsi"/>
+          <w:sz w:val="16"/>
+          <w:szCs w:val="16"/>
+          <w:lang w:eastAsia="en-NZ"/>
+        </w:rPr>
+        <w:t>int</w:t>
+      </w:r>
+      <w:proofErr w:type="spellEnd"/>
+      <w:r>
+        <w:rPr>
+          <w:rFonts w:eastAsia="Times New Roman" w:cstheme="minorHAnsi"/>
+          <w:sz w:val="16"/>
+          <w:szCs w:val="16"/>
+          <w:lang w:eastAsia="en-NZ"/>
+        </w:rPr>
+        <w:t xml:space="preserve"> g0/0</w:t>
+      </w:r>
+    </w:p>
+    <w:p>
+      <w:pPr>
+        <w:spacing w:after="0" w:line="240" w:lineRule="auto"/>
+        <w:rPr>
+          <w:rFonts w:eastAsia="Times New Roman" w:cstheme="minorHAnsi"/>
+          <w:sz w:val="16"/>
+          <w:szCs w:val="16"/>
+          <w:lang w:eastAsia="en-NZ"/>
+        </w:rPr>
+      </w:pPr>
+      <w:proofErr w:type="spellStart"/>
+      <w:r>
+        <w:rPr>
+          <w:rFonts w:eastAsia="Times New Roman" w:cstheme="minorHAnsi"/>
+          <w:sz w:val="16"/>
+          <w:szCs w:val="16"/>
+          <w:lang w:eastAsia="en-NZ"/>
+        </w:rPr>
+        <w:t>ip</w:t>
+      </w:r>
+      <w:proofErr w:type="spellEnd"/>
+      <w:r>
+        <w:rPr>
+          <w:rFonts w:eastAsia="Times New Roman" w:cstheme="minorHAnsi"/>
+          <w:sz w:val="16"/>
+          <w:szCs w:val="16"/>
+          <w:lang w:eastAsia="en-NZ"/>
+        </w:rPr>
+        <w:t xml:space="preserve"> address 10.7.50.0 255.255.255.252</w:t>
+      </w:r>
+    </w:p>
+    <w:p>
+      <w:pPr>
+        <w:spacing w:after="0" w:line="240" w:lineRule="auto"/>
+        <w:rPr>
+          <w:rFonts w:eastAsia="Times New Roman" w:cstheme="minorHAnsi"/>
+          <w:sz w:val="16"/>
+          <w:szCs w:val="16"/>
+          <w:lang w:eastAsia="en-NZ"/>
+        </w:rPr>
+      </w:pPr>
+      <w:r>
+        <w:rPr>
+          <w:rFonts w:eastAsia="Times New Roman" w:cstheme="minorHAnsi"/>
+          <w:sz w:val="16"/>
+          <w:szCs w:val="16"/>
+          <w:lang w:eastAsia="en-NZ"/>
+        </w:rPr>
+        <w:t>no shut</w:t>
+      </w:r>
+    </w:p>
+    <w:p>
+      <w:pPr>
+        <w:spacing w:after="0" w:line="240" w:lineRule="auto"/>
+        <w:rPr>
+          <w:rFonts w:eastAsia="Times New Roman" w:cstheme="minorHAnsi"/>
+          <w:sz w:val="16"/>
+          <w:szCs w:val="16"/>
+          <w:lang w:eastAsia="en-NZ"/>
+        </w:rPr>
+      </w:pPr>
+      <w:proofErr w:type="spellStart"/>
+      <w:r>
+        <w:rPr>
+          <w:rFonts w:eastAsia="Times New Roman" w:cstheme="minorHAnsi"/>
+          <w:sz w:val="16"/>
+          <w:szCs w:val="16"/>
+          <w:lang w:eastAsia="en-NZ"/>
+        </w:rPr>
+        <w:t>int</w:t>
+      </w:r>
+      <w:proofErr w:type="spellEnd"/>
+      <w:r>
+        <w:rPr>
+          <w:rFonts w:eastAsia="Times New Roman" w:cstheme="minorHAnsi"/>
+          <w:sz w:val="16"/>
+          <w:szCs w:val="16"/>
+          <w:lang w:eastAsia="en-NZ"/>
+        </w:rPr>
+        <w:t xml:space="preserve"> g0/1</w:t>
+      </w:r>
+    </w:p>
+    <w:p>
+      <w:pPr>
+        <w:spacing w:after="0" w:line="240" w:lineRule="auto"/>
+        <w:rPr>
+          <w:rFonts w:eastAsia="Times New Roman" w:cstheme="minorHAnsi"/>
+          <w:sz w:val="16"/>
+          <w:szCs w:val="16"/>
+          <w:lang w:eastAsia="en-NZ"/>
+        </w:rPr>
+      </w:pPr>
+      <w:proofErr w:type="spellStart"/>
+      <w:r>
+        <w:rPr>
+          <w:rFonts w:eastAsia="Times New Roman" w:cstheme="minorHAnsi"/>
+          <w:sz w:val="16"/>
+          <w:szCs w:val="16"/>
+          <w:lang w:eastAsia="en-NZ"/>
+        </w:rPr>
+        <w:t>ip</w:t>
+      </w:r>
+      <w:proofErr w:type="spellEnd"/>
+      <w:r>
+        <w:rPr>
+          <w:rFonts w:eastAsia="Times New Roman" w:cstheme="minorHAnsi"/>
+          <w:sz w:val="16"/>
+          <w:szCs w:val="16"/>
+          <w:lang w:eastAsia="en-NZ"/>
+        </w:rPr>
+        <w:t xml:space="preserve"> address 10.7.50.1 255.255.255.252</w:t>
+      </w:r>
+    </w:p>
+    <w:p>
+      <w:pPr>
+        <w:spacing w:after="0" w:line="240" w:lineRule="auto"/>
+        <w:rPr>
+          <w:rFonts w:eastAsia="Times New Roman" w:cstheme="minorHAnsi"/>
+          <w:sz w:val="16"/>
+          <w:szCs w:val="16"/>
+          <w:lang w:eastAsia="en-NZ"/>
+        </w:rPr>
+      </w:pPr>
+      <w:r>
+        <w:rPr>
+          <w:rFonts w:eastAsia="Times New Roman" w:cstheme="minorHAnsi"/>
+          <w:sz w:val="16"/>
+          <w:szCs w:val="16"/>
+          <w:lang w:eastAsia="en-NZ"/>
+        </w:rPr>
+        <w:t>no shut</w:t>
+      </w:r>
+    </w:p>
+    <w:p>
+      <w:pPr>
+        <w:spacing w:after="0" w:line="240" w:lineRule="auto"/>
+        <w:rPr>
+          <w:rFonts w:eastAsia="Times New Roman" w:cstheme="minorHAnsi"/>
+          <w:sz w:val="16"/>
+          <w:szCs w:val="16"/>
+          <w:lang w:eastAsia="en-NZ"/>
+        </w:rPr>
+      </w:pPr>
+      <w:proofErr w:type="spellStart"/>
+      <w:r>
+        <w:rPr>
+          <w:rFonts w:eastAsia="Times New Roman" w:cstheme="minorHAnsi"/>
+          <w:sz w:val="16"/>
+          <w:szCs w:val="16"/>
+          <w:lang w:eastAsia="en-NZ"/>
+        </w:rPr>
+        <w:t>int</w:t>
+      </w:r>
+      <w:proofErr w:type="spellEnd"/>
+      <w:r>
+        <w:rPr>
+          <w:rFonts w:eastAsia="Times New Roman" w:cstheme="minorHAnsi"/>
+          <w:sz w:val="16"/>
+          <w:szCs w:val="16"/>
+          <w:lang w:eastAsia="en-NZ"/>
+        </w:rPr>
+        <w:t xml:space="preserve"> g0/2</w:t>
+      </w:r>
+    </w:p>
+    <w:p>
+      <w:pPr>
+        <w:spacing w:after="0" w:line="240" w:lineRule="auto"/>
+        <w:rPr>
+          <w:rFonts w:eastAsia="Times New Roman" w:cstheme="minorHAnsi"/>
+          <w:sz w:val="16"/>
+          <w:szCs w:val="16"/>
+          <w:lang w:eastAsia="en-NZ"/>
+        </w:rPr>
+      </w:pPr>
+      <w:proofErr w:type="spellStart"/>
+      <w:r>
+        <w:rPr>
+          <w:rFonts w:eastAsia="Times New Roman" w:cstheme="minorHAnsi"/>
+          <w:sz w:val="16"/>
+          <w:szCs w:val="16"/>
+          <w:lang w:eastAsia="en-NZ"/>
+        </w:rPr>
+        <w:t>ip</w:t>
+      </w:r>
+      <w:proofErr w:type="spellEnd"/>
+      <w:r>
+        <w:rPr>
+          <w:rFonts w:eastAsia="Times New Roman" w:cstheme="minorHAnsi"/>
+          <w:sz w:val="16"/>
+          <w:szCs w:val="16"/>
+          <w:lang w:eastAsia="en-NZ"/>
+        </w:rPr>
+        <w:t xml:space="preserve"> address 10.7.50.13 255.255.255.252</w:t>
+      </w:r>
+    </w:p>
+    <w:p>
+      <w:pPr>
+        <w:spacing w:after="0" w:line="240" w:lineRule="auto"/>
+        <w:rPr>
+          <w:rFonts w:eastAsia="Times New Roman" w:cstheme="minorHAnsi"/>
+          <w:sz w:val="16"/>
+          <w:szCs w:val="16"/>
+          <w:lang w:eastAsia="en-NZ"/>
+        </w:rPr>
+      </w:pPr>
+      <w:r>
+        <w:rPr>
+          <w:rFonts w:eastAsia="Times New Roman" w:cstheme="minorHAnsi"/>
+          <w:sz w:val="16"/>
+          <w:szCs w:val="16"/>
+          <w:lang w:eastAsia="en-NZ"/>
+        </w:rPr>
+        <w:t>no shut</w:t>
+      </w:r>
+    </w:p>
+    <w:p>
+      <w:pPr>
+        <w:spacing w:after="0" w:line="240" w:lineRule="auto"/>
+        <w:rPr>
+          <w:rFonts w:eastAsia="Times New Roman" w:cstheme="minorHAnsi"/>
+          <w:sz w:val="16"/>
+          <w:szCs w:val="16"/>
+          <w:lang w:eastAsia="en-NZ"/>
+        </w:rPr>
+      </w:pPr>
+      <w:proofErr w:type="spellStart"/>
+      <w:r>
+        <w:rPr>
+          <w:rFonts w:eastAsia="Times New Roman" w:cstheme="minorHAnsi"/>
+          <w:sz w:val="16"/>
+          <w:szCs w:val="16"/>
+          <w:lang w:eastAsia="en-NZ"/>
+        </w:rPr>
+        <w:t>int</w:t>
+      </w:r>
+      <w:proofErr w:type="spellEnd"/>
+      <w:r>
+        <w:rPr>
+          <w:rFonts w:eastAsia="Times New Roman" w:cstheme="minorHAnsi"/>
+          <w:sz w:val="16"/>
+          <w:szCs w:val="16"/>
+          <w:lang w:eastAsia="en-NZ"/>
+        </w:rPr>
+        <w:t xml:space="preserve"> g0/3</w:t>
+      </w:r>
+    </w:p>
+    <w:p>
+      <w:pPr>
+        <w:spacing w:after="0" w:line="240" w:lineRule="auto"/>
+        <w:rPr>
+          <w:rFonts w:eastAsia="Times New Roman" w:cstheme="minorHAnsi"/>
+          <w:sz w:val="16"/>
+          <w:szCs w:val="16"/>
+          <w:lang w:eastAsia="en-NZ"/>
+        </w:rPr>
+      </w:pPr>
+      <w:proofErr w:type="spellStart"/>
+      <w:r>
+        <w:rPr>
+          <w:rFonts w:eastAsia="Times New Roman" w:cstheme="minorHAnsi"/>
+          <w:sz w:val="16"/>
+          <w:szCs w:val="16"/>
+          <w:lang w:eastAsia="en-NZ"/>
+        </w:rPr>
+        <w:t>ip</w:t>
+      </w:r>
+      <w:proofErr w:type="spellEnd"/>
+      <w:r>
+        <w:rPr>
+          <w:rFonts w:eastAsia="Times New Roman" w:cstheme="minorHAnsi"/>
+          <w:sz w:val="16"/>
+          <w:szCs w:val="16"/>
+          <w:lang w:eastAsia="en-NZ"/>
+        </w:rPr>
+        <w:t xml:space="preserve"> address 172.16.17.2 255.255.255.252</w:t>
+      </w:r>
+    </w:p>
+    <w:p>
+      <w:pPr>
+        <w:spacing w:after="0" w:line="240" w:lineRule="auto"/>
+        <w:rPr>
+          <w:rFonts w:eastAsia="Times New Roman" w:cstheme="minorHAnsi"/>
+          <w:sz w:val="16"/>
+          <w:szCs w:val="16"/>
+          <w:lang w:eastAsia="en-NZ"/>
+        </w:rPr>
+      </w:pPr>
+      <w:r>
+        <w:rPr>
+          <w:rFonts w:eastAsia="Times New Roman" w:cstheme="minorHAnsi"/>
+          <w:sz w:val="16"/>
+          <w:szCs w:val="16"/>
+          <w:lang w:eastAsia="en-NZ"/>
+        </w:rPr>
+        <w:t>no shut</w:t>
+      </w:r>
+    </w:p>
+    <w:p>
+      <w:pPr>
+        <w:spacing w:after="0" w:line="240" w:lineRule="auto"/>
+        <w:rPr>
+          <w:rFonts w:eastAsia="Times New Roman" w:cstheme="minorHAnsi"/>
+          <w:sz w:val="16"/>
+          <w:szCs w:val="16"/>
+          <w:lang w:eastAsia="en-NZ"/>
+        </w:rPr>
+      </w:pPr>
+      <w:proofErr w:type="spellStart"/>
+      <w:r>
+        <w:rPr>
+          <w:rFonts w:eastAsia="Times New Roman" w:cstheme="minorHAnsi"/>
+          <w:sz w:val="16"/>
+          <w:szCs w:val="16"/>
+          <w:lang w:eastAsia="en-NZ"/>
+        </w:rPr>
+        <w:t>int</w:t>
+      </w:r>
+      <w:proofErr w:type="spellEnd"/>
+      <w:r>
+        <w:rPr>
+          <w:rFonts w:eastAsia="Times New Roman" w:cstheme="minorHAnsi"/>
+          <w:sz w:val="16"/>
+          <w:szCs w:val="16"/>
+          <w:lang w:eastAsia="en-NZ"/>
+        </w:rPr>
+        <w:t xml:space="preserve"> lo0</w:t>
+      </w:r>
+    </w:p>
+    <w:p>
+      <w:pPr>
+        <w:spacing w:after="0" w:line="240" w:lineRule="auto"/>
+        <w:rPr>
+          <w:rFonts w:eastAsia="Times New Roman" w:cstheme="minorHAnsi"/>
+          <w:sz w:val="16"/>
+          <w:szCs w:val="16"/>
+          <w:lang w:eastAsia="en-NZ"/>
+        </w:rPr>
+      </w:pPr>
+      <w:proofErr w:type="spellStart"/>
+      <w:r>
+        <w:rPr>
+          <w:rFonts w:eastAsia="Times New Roman" w:cstheme="minorHAnsi"/>
+          <w:sz w:val="16"/>
+          <w:szCs w:val="16"/>
+          <w:lang w:eastAsia="en-NZ"/>
+        </w:rPr>
+        <w:t>ip</w:t>
+      </w:r>
+      <w:proofErr w:type="spellEnd"/>
+      <w:r>
+        <w:rPr>
+          <w:rFonts w:eastAsia="Times New Roman" w:cstheme="minorHAnsi"/>
+          <w:sz w:val="16"/>
+          <w:szCs w:val="16"/>
+          <w:lang w:eastAsia="en-NZ"/>
+        </w:rPr>
+        <w:t xml:space="preserve"> address 1.1.1.1 255.255.255.255</w:t>
+      </w:r>
+    </w:p>
+    <w:p>
+      <w:pPr>
+        <w:spacing w:after="0" w:line="240" w:lineRule="auto"/>
+        <w:rPr>
+          <w:rFonts w:eastAsia="Times New Roman" w:cstheme="minorHAnsi"/>
+          <w:sz w:val="16"/>
+          <w:szCs w:val="16"/>
+          <w:lang w:eastAsia="en-NZ"/>
+        </w:rPr>
+      </w:pPr>
+      <w:proofErr w:type="spellStart"/>
+      <w:r>
+        <w:rPr>
+          <w:rFonts w:eastAsia="Times New Roman" w:cstheme="minorHAnsi"/>
+          <w:sz w:val="16"/>
+          <w:szCs w:val="16"/>
+          <w:lang w:eastAsia="en-NZ"/>
+        </w:rPr>
+        <w:t>int</w:t>
+      </w:r>
+      <w:proofErr w:type="spellEnd"/>
+      <w:r>
+        <w:rPr>
+          <w:rFonts w:eastAsia="Times New Roman" w:cstheme="minorHAnsi"/>
+          <w:sz w:val="16"/>
+          <w:szCs w:val="16"/>
+          <w:lang w:eastAsia="en-NZ"/>
+        </w:rPr>
+        <w:t xml:space="preserve"> range g0/0-2</w:t>
+      </w:r>
+    </w:p>
+    <w:p>
+      <w:pPr>
+        <w:spacing w:after="0" w:line="240" w:lineRule="auto"/>
+        <w:rPr>
+          <w:rFonts w:eastAsia="Times New Roman" w:cstheme="minorHAnsi"/>
+          <w:sz w:val="16"/>
+          <w:szCs w:val="16"/>
+          <w:lang w:eastAsia="en-NZ"/>
+        </w:rPr>
+      </w:pPr>
+      <w:proofErr w:type="spellStart"/>
+      <w:r>
+        <w:rPr>
+          <w:rFonts w:eastAsia="Times New Roman" w:cstheme="minorHAnsi"/>
+          <w:sz w:val="16"/>
+          <w:szCs w:val="16"/>
+          <w:lang w:eastAsia="en-NZ"/>
+        </w:rPr>
+        <w:t>ip</w:t>
+      </w:r>
+      <w:proofErr w:type="spellEnd"/>
+      <w:r>
+        <w:rPr>
+          <w:rFonts w:eastAsia="Times New Roman" w:cstheme="minorHAnsi"/>
+          <w:sz w:val="16"/>
+          <w:szCs w:val="16"/>
+          <w:lang w:eastAsia="en-NZ"/>
+        </w:rPr>
+        <w:t xml:space="preserve"> </w:t>
+      </w:r>
+      <w:proofErr w:type="spellStart"/>
+      <w:r>
+        <w:rPr>
+          <w:rFonts w:eastAsia="Times New Roman" w:cstheme="minorHAnsi"/>
+          <w:sz w:val="16"/>
+          <w:szCs w:val="16"/>
+          <w:lang w:eastAsia="en-NZ"/>
+        </w:rPr>
+        <w:t>ospf</w:t>
+      </w:r>
+      <w:proofErr w:type="spellEnd"/>
+      <w:r>
+        <w:rPr>
+          <w:rFonts w:eastAsia="Times New Roman" w:cstheme="minorHAnsi"/>
+          <w:sz w:val="16"/>
+          <w:szCs w:val="16"/>
+          <w:lang w:eastAsia="en-NZ"/>
+        </w:rPr>
+        <w:t xml:space="preserve"> priority 5</w:t>
+      </w:r>
+    </w:p>
+    <w:p>
+      <w:pPr>
+        <w:spacing w:after="0" w:line="240" w:lineRule="auto"/>
+        <w:rPr>
+          <w:rFonts w:eastAsia="Times New Roman" w:cstheme="minorHAnsi"/>
+          <w:sz w:val="16"/>
+          <w:szCs w:val="16"/>
+          <w:lang w:eastAsia="en-NZ"/>
+        </w:rPr>
+      </w:pPr>
+    </w:p>
+    <w:p>
+      <w:pPr>
+        <w:spacing w:after="0" w:line="240" w:lineRule="auto"/>
+        <w:rPr>
+          <w:rFonts w:eastAsia="Times New Roman" w:cstheme="minorHAnsi"/>
+          <w:b/>
+          <w:sz w:val="16"/>
+          <w:szCs w:val="16"/>
+          <w:lang w:eastAsia="en-NZ"/>
+        </w:rPr>
+      </w:pPr>
+      <w:r>
+        <w:rPr>
+          <w:rFonts w:eastAsia="Times New Roman" w:cstheme="minorHAnsi"/>
+          <w:b/>
+          <w:sz w:val="16"/>
+          <w:szCs w:val="16"/>
+          <w:lang w:eastAsia="en-NZ"/>
+        </w:rPr>
+        <w:t>OSPF Config:</w:t>
+      </w:r>
+    </w:p>
+    <w:p>
+      <w:pPr>
+        <w:spacing w:after="0" w:line="240" w:lineRule="auto"/>
+        <w:rPr>
+          <w:rFonts w:eastAsia="Times New Roman" w:cstheme="minorHAnsi"/>
+          <w:sz w:val="16"/>
+          <w:szCs w:val="16"/>
+          <w:lang w:eastAsia="en-NZ"/>
+        </w:rPr>
+      </w:pPr>
+      <w:r>
+        <w:rPr>
+          <w:rFonts w:eastAsia="Times New Roman" w:cstheme="minorHAnsi"/>
+          <w:sz w:val="16"/>
+          <w:szCs w:val="16"/>
+          <w:lang w:eastAsia="en-NZ"/>
+        </w:rPr>
+        <w:t xml:space="preserve">router </w:t>
+      </w:r>
+      <w:proofErr w:type="spellStart"/>
+      <w:r>
+        <w:rPr>
+          <w:rFonts w:eastAsia="Times New Roman" w:cstheme="minorHAnsi"/>
+          <w:sz w:val="16"/>
+          <w:szCs w:val="16"/>
+          <w:lang w:eastAsia="en-NZ"/>
+        </w:rPr>
+        <w:t>ospf</w:t>
+      </w:r>
+      <w:proofErr w:type="spellEnd"/>
+      <w:r>
+        <w:rPr>
+          <w:rFonts w:eastAsia="Times New Roman" w:cstheme="minorHAnsi"/>
+          <w:sz w:val="16"/>
+          <w:szCs w:val="16"/>
+          <w:lang w:eastAsia="en-NZ"/>
+        </w:rPr>
+        <w:t xml:space="preserve"> 1</w:t>
+      </w:r>
+    </w:p>
+    <w:p>
+      <w:pPr>
+        <w:spacing w:after="0" w:line="240" w:lineRule="auto"/>
+        <w:rPr>
+          <w:rFonts w:eastAsia="Times New Roman" w:cstheme="minorHAnsi"/>
+          <w:sz w:val="16"/>
+          <w:szCs w:val="16"/>
+          <w:lang w:eastAsia="en-NZ"/>
+        </w:rPr>
+      </w:pPr>
+      <w:r>
+        <w:rPr>
+          <w:rFonts w:eastAsia="Times New Roman" w:cstheme="minorHAnsi"/>
+          <w:sz w:val="16"/>
+          <w:szCs w:val="16"/>
+          <w:lang w:eastAsia="en-NZ"/>
+        </w:rPr>
+        <w:t>router-id 1.1.1.1</w:t>
+      </w:r>
+    </w:p>
+    <w:p>
+      <w:pPr>
+        <w:spacing w:after="0" w:line="240" w:lineRule="auto"/>
+        <w:rPr>
+          <w:rFonts w:eastAsia="Times New Roman" w:cstheme="minorHAnsi"/>
+          <w:sz w:val="16"/>
+          <w:szCs w:val="16"/>
+          <w:lang w:eastAsia="en-NZ"/>
+        </w:rPr>
+      </w:pPr>
+      <w:r>
+        <w:rPr>
+          <w:rFonts w:eastAsia="Times New Roman" w:cstheme="minorHAnsi"/>
+          <w:sz w:val="16"/>
+          <w:szCs w:val="16"/>
+          <w:lang w:eastAsia="en-NZ"/>
+        </w:rPr>
+        <w:t>log-adjacency-changes</w:t>
+      </w:r>
+    </w:p>
+    <w:p>
+      <w:pPr>
+        <w:spacing w:after="0" w:line="240" w:lineRule="auto"/>
+        <w:rPr>
+          <w:rFonts w:eastAsia="Times New Roman" w:cstheme="minorHAnsi"/>
+          <w:sz w:val="16"/>
+          <w:szCs w:val="16"/>
+          <w:lang w:eastAsia="en-NZ"/>
+        </w:rPr>
+      </w:pPr>
+      <w:r>
+        <w:rPr>
+          <w:rFonts w:eastAsia="Times New Roman" w:cstheme="minorHAnsi"/>
+          <w:sz w:val="16"/>
+          <w:szCs w:val="16"/>
+          <w:lang w:eastAsia="en-NZ"/>
+        </w:rPr>
+        <w:t>area 1 range 10.8.0.0 255.255.0.0</w:t>
+      </w:r>
+    </w:p>
+    <w:p>
+      <w:pPr>
+        <w:spacing w:after="0" w:line="240" w:lineRule="auto"/>
+        <w:rPr>
+          <w:rFonts w:eastAsia="Times New Roman" w:cstheme="minorHAnsi"/>
+          <w:sz w:val="16"/>
+          <w:szCs w:val="16"/>
+          <w:lang w:eastAsia="en-NZ"/>
+        </w:rPr>
+      </w:pPr>
+      <w:r>
+        <w:rPr>
+          <w:rFonts w:eastAsia="Times New Roman" w:cstheme="minorHAnsi"/>
+          <w:sz w:val="16"/>
+          <w:szCs w:val="16"/>
+          <w:lang w:eastAsia="en-NZ"/>
+        </w:rPr>
+        <w:t>network 10.7.50.9 0.0.0.0 area 0</w:t>
+      </w:r>
+    </w:p>
+    <w:p>
+      <w:pPr>
+        <w:spacing w:after="0" w:line="240" w:lineRule="auto"/>
+        <w:rPr>
+          <w:rFonts w:eastAsia="Times New Roman" w:cstheme="minorHAnsi"/>
+          <w:sz w:val="16"/>
+          <w:szCs w:val="16"/>
+          <w:lang w:eastAsia="en-NZ"/>
+        </w:rPr>
+      </w:pPr>
+      <w:r>
+        <w:rPr>
+          <w:rFonts w:eastAsia="Times New Roman" w:cstheme="minorHAnsi"/>
+          <w:sz w:val="16"/>
+          <w:szCs w:val="16"/>
+          <w:lang w:eastAsia="en-NZ"/>
+        </w:rPr>
+        <w:t>network 10.7.50.1 0.0.0.0 area 0</w:t>
+      </w:r>
+    </w:p>
+    <w:p>
+      <w:pPr>
+        <w:spacing w:after="0" w:line="240" w:lineRule="auto"/>
+        <w:rPr>
+          <w:rFonts w:eastAsia="Times New Roman" w:cstheme="minorHAnsi"/>
+          <w:sz w:val="16"/>
+          <w:szCs w:val="16"/>
+          <w:lang w:eastAsia="en-NZ"/>
+        </w:rPr>
+      </w:pPr>
+      <w:r>
+        <w:rPr>
+          <w:rFonts w:eastAsia="Times New Roman" w:cstheme="minorHAnsi"/>
+          <w:sz w:val="16"/>
+          <w:szCs w:val="16"/>
+          <w:lang w:eastAsia="en-NZ"/>
+        </w:rPr>
+        <w:t>network 10.7.50.13 0.0.0.0 area 1</w:t>
+      </w:r>
+    </w:p>
+    <w:p>
+      <w:pPr>
+        <w:spacing w:after="0" w:line="240" w:lineRule="auto"/>
+        <w:rPr>
+          <w:sz w:val="16"/>
+          <w:szCs w:val="16"/>
+        </w:rPr>
+      </w:pPr>
+      <w:r>
+        <w:rPr>
+          <w:sz w:val="16"/>
+          <w:szCs w:val="16"/>
+        </w:rPr>
+        <w:t>area 0 authentication message-digest</w:t>
+      </w:r>
+    </w:p>
+    <w:p>
+      <w:pPr>
+        <w:spacing w:after="0" w:line="240" w:lineRule="auto"/>
+        <w:rPr>
+          <w:sz w:val="16"/>
+          <w:szCs w:val="16"/>
+        </w:rPr>
+      </w:pPr>
+      <w:r>
+        <w:rPr>
+          <w:sz w:val="16"/>
+          <w:szCs w:val="16"/>
+        </w:rPr>
+        <w:t>area 1 authentication message-digest</w:t>
+      </w:r>
+    </w:p>
+    <w:p>
+      <w:pPr>
+        <w:spacing w:after="0" w:line="240" w:lineRule="auto"/>
+        <w:rPr>
+          <w:sz w:val="16"/>
+          <w:szCs w:val="16"/>
+        </w:rPr>
+      </w:pPr>
+      <w:r>
+        <w:rPr>
+          <w:sz w:val="16"/>
+          <w:szCs w:val="16"/>
+        </w:rPr>
+        <w:t>area 1 stub</w:t>
+      </w:r>
+    </w:p>
+    <w:p>
+      <w:pPr>
+        <w:spacing w:after="0" w:line="240" w:lineRule="auto"/>
+        <w:rPr>
+          <w:sz w:val="16"/>
+          <w:szCs w:val="16"/>
+        </w:rPr>
+      </w:pPr>
+      <w:r>
+        <w:rPr>
+          <w:sz w:val="16"/>
+          <w:szCs w:val="16"/>
+        </w:rPr>
+        <w:t>exit</w:t>
+      </w:r>
+    </w:p>
+    <w:p>
+      <w:pPr>
+        <w:spacing w:after="0" w:line="240" w:lineRule="auto"/>
+        <w:rPr>
+          <w:sz w:val="16"/>
+          <w:szCs w:val="16"/>
+        </w:rPr>
+      </w:pPr>
+      <w:proofErr w:type="spellStart"/>
+      <w:r>
+        <w:rPr>
+          <w:sz w:val="16"/>
+          <w:szCs w:val="16"/>
+        </w:rPr>
+        <w:t>int</w:t>
+      </w:r>
+      <w:proofErr w:type="spellEnd"/>
+      <w:r>
+        <w:rPr>
+          <w:sz w:val="16"/>
+          <w:szCs w:val="16"/>
+        </w:rPr>
+        <w:t xml:space="preserve"> g0/0</w:t>
+      </w:r>
+    </w:p>
+    <w:p>
+      <w:pPr>
+        <w:spacing w:after="0" w:line="240" w:lineRule="auto"/>
+        <w:rPr>
+          <w:sz w:val="16"/>
+          <w:szCs w:val="16"/>
+        </w:rPr>
+      </w:pPr>
+      <w:proofErr w:type="spellStart"/>
+      <w:r>
+        <w:rPr>
+          <w:sz w:val="16"/>
+          <w:szCs w:val="16"/>
+        </w:rPr>
+        <w:t>ip</w:t>
+      </w:r>
+      <w:proofErr w:type="spellEnd"/>
+      <w:r>
+        <w:rPr>
+          <w:sz w:val="16"/>
+          <w:szCs w:val="16"/>
+        </w:rPr>
+        <w:t xml:space="preserve"> </w:t>
+      </w:r>
+      <w:proofErr w:type="spellStart"/>
+      <w:r>
+        <w:rPr>
+          <w:sz w:val="16"/>
+          <w:szCs w:val="16"/>
+        </w:rPr>
+        <w:t>ospf</w:t>
+      </w:r>
+      <w:proofErr w:type="spellEnd"/>
+      <w:r>
+        <w:rPr>
+          <w:sz w:val="16"/>
+          <w:szCs w:val="16"/>
+        </w:rPr>
+        <w:t xml:space="preserve"> message-digest-key 1 md5 P@ssw0rd</w:t>
+      </w:r>
+    </w:p>
+    <w:p>
+      <w:pPr>
+        <w:spacing w:after="0" w:line="240" w:lineRule="auto"/>
+        <w:rPr>
+          <w:sz w:val="16"/>
+          <w:szCs w:val="16"/>
+        </w:rPr>
+      </w:pPr>
+      <w:proofErr w:type="spellStart"/>
+      <w:r>
+        <w:rPr>
+          <w:sz w:val="16"/>
+          <w:szCs w:val="16"/>
+        </w:rPr>
+        <w:t>int</w:t>
+      </w:r>
+      <w:proofErr w:type="spellEnd"/>
+      <w:r>
+        <w:rPr>
+          <w:sz w:val="16"/>
+          <w:szCs w:val="16"/>
+        </w:rPr>
+        <w:t xml:space="preserve"> g0/1</w:t>
+      </w:r>
+    </w:p>
+    <w:p>
+      <w:pPr>
+        <w:spacing w:after="0" w:line="240" w:lineRule="auto"/>
+        <w:rPr>
+          <w:sz w:val="16"/>
+          <w:szCs w:val="16"/>
+        </w:rPr>
+      </w:pPr>
+      <w:proofErr w:type="spellStart"/>
+      <w:r>
+        <w:rPr>
+          <w:sz w:val="16"/>
+          <w:szCs w:val="16"/>
+        </w:rPr>
+        <w:t>ip</w:t>
+      </w:r>
+      <w:proofErr w:type="spellEnd"/>
+      <w:r>
+        <w:rPr>
+          <w:sz w:val="16"/>
+          <w:szCs w:val="16"/>
+        </w:rPr>
+        <w:t xml:space="preserve"> </w:t>
+      </w:r>
+      <w:proofErr w:type="spellStart"/>
+      <w:r>
+        <w:rPr>
+          <w:sz w:val="16"/>
+          <w:szCs w:val="16"/>
+        </w:rPr>
+        <w:t>ospf</w:t>
+      </w:r>
+      <w:proofErr w:type="spellEnd"/>
+      <w:r>
+        <w:rPr>
+          <w:sz w:val="16"/>
+          <w:szCs w:val="16"/>
+        </w:rPr>
+        <w:t xml:space="preserve"> message-digest-key 1 md5 P@ssw0rd</w:t>
+      </w:r>
+    </w:p>
+    <w:p>
+      <w:pPr>
+        <w:spacing w:after="0" w:line="240" w:lineRule="auto"/>
+        <w:rPr>
+          <w:sz w:val="16"/>
+          <w:szCs w:val="16"/>
+        </w:rPr>
+      </w:pPr>
+      <w:proofErr w:type="spellStart"/>
+      <w:r>
+        <w:rPr>
+          <w:sz w:val="16"/>
+          <w:szCs w:val="16"/>
+        </w:rPr>
+        <w:t>int</w:t>
+      </w:r>
+      <w:proofErr w:type="spellEnd"/>
+      <w:r>
+        <w:rPr>
+          <w:sz w:val="16"/>
+          <w:szCs w:val="16"/>
+        </w:rPr>
+        <w:t xml:space="preserve"> g0/2</w:t>
+      </w:r>
+    </w:p>
+    <w:p>
+      <w:pPr>
+        <w:spacing w:after="0" w:line="240" w:lineRule="auto"/>
+        <w:rPr>
+          <w:sz w:val="16"/>
+          <w:szCs w:val="16"/>
+        </w:rPr>
+      </w:pPr>
+      <w:proofErr w:type="spellStart"/>
+      <w:r>
+        <w:rPr>
+          <w:sz w:val="16"/>
+          <w:szCs w:val="16"/>
+        </w:rPr>
+        <w:t>ip</w:t>
+      </w:r>
+      <w:proofErr w:type="spellEnd"/>
+      <w:r>
+        <w:rPr>
+          <w:sz w:val="16"/>
+          <w:szCs w:val="16"/>
+        </w:rPr>
+        <w:t xml:space="preserve"> </w:t>
+      </w:r>
+      <w:proofErr w:type="spellStart"/>
+      <w:r>
+        <w:rPr>
+          <w:sz w:val="16"/>
+          <w:szCs w:val="16"/>
+        </w:rPr>
+        <w:t>ospf</w:t>
+      </w:r>
+      <w:proofErr w:type="spellEnd"/>
+      <w:r>
+        <w:rPr>
+          <w:sz w:val="16"/>
+          <w:szCs w:val="16"/>
+        </w:rPr>
+        <w:t xml:space="preserve"> message-digest-key 1 md5 P@ssw0rd</w:t>
+      </w:r>
+    </w:p>
+    <w:p>
+      <w:pPr>
+        <w:spacing w:after="0" w:line="240" w:lineRule="auto"/>
+        <w:rPr>
+          <w:sz w:val="16"/>
+          <w:szCs w:val="16"/>
+        </w:rPr>
+      </w:pPr>
+    </w:p>
+    <w:p>
+      <w:pPr>
+        <w:spacing w:after="0" w:line="240" w:lineRule="auto"/>
+        <w:rPr>
+          <w:b/>
+          <w:sz w:val="16"/>
+          <w:szCs w:val="16"/>
+        </w:rPr>
+      </w:pPr>
+      <w:r>
+        <w:rPr>
+          <w:b/>
+          <w:sz w:val="16"/>
+          <w:szCs w:val="16"/>
+        </w:rPr>
+        <w:t>BGP Config:</w:t>
+      </w:r>
+    </w:p>
+    <w:p>
+      <w:pPr>
+        <w:spacing w:after="0" w:line="240" w:lineRule="auto"/>
+        <w:rPr>
+          <w:sz w:val="16"/>
+          <w:szCs w:val="16"/>
+        </w:rPr>
+      </w:pPr>
+      <w:r>
+        <w:rPr>
+          <w:sz w:val="16"/>
+          <w:szCs w:val="16"/>
+        </w:rPr>
+        <w:t xml:space="preserve">router </w:t>
+      </w:r>
+      <w:proofErr w:type="spellStart"/>
+      <w:r>
+        <w:rPr>
+          <w:sz w:val="16"/>
+          <w:szCs w:val="16"/>
+        </w:rPr>
+        <w:t>bgp</w:t>
+      </w:r>
+      <w:proofErr w:type="spellEnd"/>
+      <w:r>
+        <w:rPr>
+          <w:sz w:val="16"/>
+          <w:szCs w:val="16"/>
+        </w:rPr>
+        <w:t xml:space="preserve"> 65007</w:t>
+      </w:r>
+    </w:p>
+    <w:p>
+      <w:pPr>
+        <w:spacing w:after="0" w:line="240" w:lineRule="auto"/>
+        <w:rPr>
+          <w:sz w:val="16"/>
+          <w:szCs w:val="16"/>
+        </w:rPr>
+      </w:pPr>
+      <w:r>
+        <w:rPr>
+          <w:sz w:val="16"/>
+          <w:szCs w:val="16"/>
+        </w:rPr>
+        <w:t>no sync</w:t>
+      </w:r>
+    </w:p>
+    <w:p>
+      <w:pPr>
+        <w:spacing w:after="0" w:line="240" w:lineRule="auto"/>
+        <w:rPr>
+          <w:sz w:val="16"/>
+          <w:szCs w:val="16"/>
+        </w:rPr>
+      </w:pPr>
+      <w:proofErr w:type="spellStart"/>
+      <w:r>
+        <w:rPr>
+          <w:sz w:val="16"/>
+          <w:szCs w:val="16"/>
+        </w:rPr>
+        <w:t>bgp</w:t>
+      </w:r>
+      <w:proofErr w:type="spellEnd"/>
+      <w:r>
+        <w:rPr>
+          <w:sz w:val="16"/>
+          <w:szCs w:val="16"/>
+        </w:rPr>
+        <w:t xml:space="preserve"> router-id 1.1.1.1</w:t>
+      </w:r>
+    </w:p>
+    <w:p>
+      <w:pPr>
+        <w:spacing w:after="0" w:line="240" w:lineRule="auto"/>
+        <w:rPr>
+          <w:sz w:val="16"/>
+          <w:szCs w:val="16"/>
+        </w:rPr>
+      </w:pPr>
+      <w:proofErr w:type="spellStart"/>
+      <w:r>
+        <w:rPr>
+          <w:sz w:val="16"/>
+          <w:szCs w:val="16"/>
+        </w:rPr>
+        <w:t>neighbor</w:t>
+      </w:r>
+      <w:proofErr w:type="spellEnd"/>
+      <w:r>
+        <w:rPr>
+          <w:sz w:val="16"/>
+          <w:szCs w:val="16"/>
+        </w:rPr>
+        <w:t xml:space="preserve"> 2.2.2.2 remote-as 65007</w:t>
+      </w:r>
+    </w:p>
+    <w:p>
+      <w:pPr>
+        <w:spacing w:after="0" w:line="240" w:lineRule="auto"/>
+        <w:rPr>
+          <w:sz w:val="16"/>
+          <w:szCs w:val="16"/>
+        </w:rPr>
+      </w:pPr>
+      <w:proofErr w:type="spellStart"/>
+      <w:r>
+        <w:rPr>
+          <w:sz w:val="16"/>
+          <w:szCs w:val="16"/>
+        </w:rPr>
+        <w:t>neighbor</w:t>
+      </w:r>
+      <w:proofErr w:type="spellEnd"/>
+      <w:r>
+        <w:rPr>
+          <w:sz w:val="16"/>
+          <w:szCs w:val="16"/>
+        </w:rPr>
+        <w:t xml:space="preserve"> 2.2.2.2 update-source lo0</w:t>
+      </w:r>
+    </w:p>
+    <w:p>
+      <w:pPr>
+        <w:spacing w:after="0" w:line="240" w:lineRule="auto"/>
+        <w:rPr>
+          <w:sz w:val="16"/>
+          <w:szCs w:val="16"/>
+        </w:rPr>
+      </w:pPr>
+      <w:proofErr w:type="spellStart"/>
+      <w:r>
+        <w:rPr>
+          <w:sz w:val="16"/>
+          <w:szCs w:val="16"/>
+        </w:rPr>
+        <w:t>neighbor</w:t>
+      </w:r>
+      <w:proofErr w:type="spellEnd"/>
+      <w:r>
+        <w:rPr>
+          <w:sz w:val="16"/>
+          <w:szCs w:val="16"/>
+        </w:rPr>
+        <w:t xml:space="preserve"> 2.2.2.2 next-hop-self</w:t>
+      </w:r>
+    </w:p>
+    <w:p>
+      <w:pPr>
+        <w:spacing w:after="0" w:line="240" w:lineRule="auto"/>
+        <w:rPr>
+          <w:sz w:val="16"/>
+          <w:szCs w:val="16"/>
+        </w:rPr>
+      </w:pPr>
+      <w:proofErr w:type="spellStart"/>
+      <w:r>
+        <w:rPr>
+          <w:sz w:val="16"/>
+          <w:szCs w:val="16"/>
+        </w:rPr>
+        <w:t>neighbor</w:t>
+      </w:r>
+      <w:proofErr w:type="spellEnd"/>
+      <w:r>
+        <w:rPr>
+          <w:sz w:val="16"/>
+          <w:szCs w:val="16"/>
+        </w:rPr>
+        <w:t xml:space="preserve"> 2.2.2.2 password </w:t>
+      </w:r>
+      <w:proofErr w:type="spellStart"/>
+      <w:r>
+        <w:rPr>
+          <w:sz w:val="16"/>
+          <w:szCs w:val="16"/>
+        </w:rPr>
+        <w:t>BGP-P@ssword</w:t>
+      </w:r>
+      <w:proofErr w:type="spellEnd"/>
+    </w:p>
+    <w:p>
+      <w:pPr>
+        <w:spacing w:after="0" w:line="240" w:lineRule="auto"/>
+        <w:rPr>
+          <w:sz w:val="16"/>
+          <w:szCs w:val="16"/>
+        </w:rPr>
+      </w:pPr>
+    </w:p>
+    <w:p>
+      <w:pPr>
+        <w:spacing w:after="0" w:line="240" w:lineRule="auto"/>
+        <w:rPr>
+          <w:sz w:val="16"/>
+          <w:szCs w:val="16"/>
+        </w:rPr>
+      </w:pPr>
+      <w:proofErr w:type="spellStart"/>
+      <w:r>
+        <w:rPr>
+          <w:sz w:val="16"/>
+          <w:szCs w:val="16"/>
+        </w:rPr>
+        <w:t>neighbor</w:t>
+      </w:r>
+      <w:proofErr w:type="spellEnd"/>
+      <w:r>
+        <w:rPr>
+          <w:sz w:val="16"/>
+          <w:szCs w:val="16"/>
+        </w:rPr>
+        <w:t xml:space="preserve"> 172.16.17.2 remote-as 4700</w:t>
+      </w:r>
+    </w:p>
+    <w:p>
+      <w:pPr>
+        <w:spacing w:after="0" w:line="240" w:lineRule="auto"/>
+        <w:rPr>
+          <w:sz w:val="16"/>
+          <w:szCs w:val="16"/>
+        </w:rPr>
+      </w:pPr>
+      <w:proofErr w:type="spellStart"/>
+      <w:r>
+        <w:rPr>
+          <w:sz w:val="16"/>
+          <w:szCs w:val="16"/>
+        </w:rPr>
+        <w:t>neighbor</w:t>
+      </w:r>
+      <w:proofErr w:type="spellEnd"/>
+      <w:r>
+        <w:rPr>
+          <w:sz w:val="16"/>
+          <w:szCs w:val="16"/>
+        </w:rPr>
+        <w:t xml:space="preserve"> 172.16.17.2 password </w:t>
+      </w:r>
+      <w:proofErr w:type="spellStart"/>
+      <w:r>
+        <w:rPr>
+          <w:sz w:val="16"/>
+          <w:szCs w:val="16"/>
+        </w:rPr>
+        <w:t>ISP-P@ssword</w:t>
+      </w:r>
+      <w:proofErr w:type="spellEnd"/>
+    </w:p>
+    <w:p>
+      <w:pPr>
+        <w:spacing w:after="0" w:line="240" w:lineRule="auto"/>
+        <w:rPr>
+          <w:sz w:val="16"/>
+          <w:szCs w:val="16"/>
+        </w:rPr>
+      </w:pPr>
+    </w:p>
+    <w:p>
+      <w:pPr>
+        <w:spacing w:after="0" w:line="240" w:lineRule="auto"/>
+        <w:rPr>
+          <w:sz w:val="16"/>
+          <w:szCs w:val="16"/>
+        </w:rPr>
+      </w:pPr>
+      <w:r>
+        <w:rPr>
+          <w:sz w:val="16"/>
+          <w:szCs w:val="16"/>
+        </w:rPr>
+        <w:t>network 10.7.0.0 mask 255.255.0.0</w:t>
+      </w:r>
+    </w:p>
+    <w:p>
+      <w:pPr>
+        <w:spacing w:after="0" w:line="240" w:lineRule="auto"/>
+        <w:rPr>
+          <w:sz w:val="16"/>
+          <w:szCs w:val="16"/>
+        </w:rPr>
+      </w:pPr>
+      <w:r>
+        <w:rPr>
+          <w:sz w:val="16"/>
+          <w:szCs w:val="16"/>
+        </w:rPr>
+        <w:t>network 10.8.0.0 mask 255.255.0.0</w:t>
+      </w:r>
+    </w:p>
+    <w:p>
+      <w:pPr>
+        <w:spacing w:after="0" w:line="240" w:lineRule="auto"/>
+        <w:rPr>
+          <w:sz w:val="16"/>
+          <w:szCs w:val="16"/>
+        </w:rPr>
+      </w:pPr>
+    </w:p>
+    <w:p>
+      <w:pPr>
+        <w:spacing w:after="0" w:line="240" w:lineRule="auto"/>
+        <w:rPr>
+          <w:sz w:val="16"/>
+          <w:szCs w:val="16"/>
+        </w:rPr>
+      </w:pPr>
+      <w:proofErr w:type="spellStart"/>
+      <w:r>
+        <w:rPr>
+          <w:sz w:val="16"/>
+          <w:szCs w:val="16"/>
+        </w:rPr>
+        <w:t>bgp</w:t>
+      </w:r>
+      <w:proofErr w:type="spellEnd"/>
+      <w:r>
+        <w:rPr>
+          <w:sz w:val="16"/>
+          <w:szCs w:val="16"/>
+        </w:rPr>
+        <w:t xml:space="preserve"> default local-preference 200</w:t>
+      </w:r>
+    </w:p>
+    <w:p>
+      <w:pPr>
+        <w:spacing w:after="0" w:line="240" w:lineRule="auto"/>
+        <w:rPr>
+          <w:sz w:val="16"/>
+          <w:szCs w:val="16"/>
+        </w:rPr>
+      </w:pPr>
+      <w:proofErr w:type="spellStart"/>
+      <w:r>
+        <w:rPr>
+          <w:sz w:val="16"/>
+          <w:szCs w:val="16"/>
+        </w:rPr>
+        <w:t>neighbor</w:t>
+      </w:r>
+      <w:proofErr w:type="spellEnd"/>
+      <w:r>
+        <w:rPr>
+          <w:sz w:val="16"/>
+          <w:szCs w:val="16"/>
+        </w:rPr>
+        <w:t xml:space="preserve"> 172.16.17.2 route-map LOCAL-ONLY out</w:t>
+      </w:r>
+    </w:p>
+    <w:p>
+      <w:pPr>
+        <w:spacing w:after="0" w:line="240" w:lineRule="auto"/>
+        <w:rPr>
+          <w:sz w:val="16"/>
+          <w:szCs w:val="16"/>
+        </w:rPr>
+      </w:pPr>
+    </w:p>
+    <w:p>
+      <w:pPr>
+        <w:spacing w:after="0" w:line="240" w:lineRule="auto"/>
+        <w:rPr>
+          <w:sz w:val="16"/>
+          <w:szCs w:val="16"/>
+        </w:rPr>
+      </w:pPr>
+      <w:r>
+        <w:rPr>
+          <w:sz w:val="16"/>
+          <w:szCs w:val="16"/>
+        </w:rPr>
+        <w:t>route-map LOCAL-ONLY permit 10</w:t>
+      </w:r>
+    </w:p>
+    <w:p>
+      <w:pPr>
+        <w:spacing w:after="0" w:line="240" w:lineRule="auto"/>
+        <w:rPr>
+          <w:sz w:val="16"/>
+          <w:szCs w:val="16"/>
+        </w:rPr>
+      </w:pPr>
+      <w:r>
+        <w:rPr>
+          <w:sz w:val="16"/>
+          <w:szCs w:val="16"/>
+        </w:rPr>
+        <w:t>match as-path 1</w:t>
+      </w:r>
+    </w:p>
+    <w:p>
+      <w:pPr>
+        <w:spacing w:after="0" w:line="240" w:lineRule="auto"/>
+        <w:rPr>
+          <w:sz w:val="16"/>
+          <w:szCs w:val="16"/>
+        </w:rPr>
+      </w:pPr>
+    </w:p>
+    <w:p>
+      <w:pPr>
+        <w:spacing w:after="0" w:line="240" w:lineRule="auto"/>
+        <w:rPr>
+          <w:sz w:val="16"/>
+          <w:szCs w:val="16"/>
+        </w:rPr>
+      </w:pPr>
+      <w:proofErr w:type="spellStart"/>
+      <w:r>
+        <w:rPr>
+          <w:sz w:val="16"/>
+          <w:szCs w:val="16"/>
+        </w:rPr>
+        <w:t>ip</w:t>
+      </w:r>
+      <w:proofErr w:type="spellEnd"/>
+      <w:r>
+        <w:rPr>
+          <w:sz w:val="16"/>
+          <w:szCs w:val="16"/>
+        </w:rPr>
+        <w:t xml:space="preserve"> as-path access-list 1 permit ^$</w:t>
+      </w:r>
+    </w:p>
+    <w:p>
+      <w:pPr>
+        <w:spacing w:after="0" w:line="240" w:lineRule="auto"/>
+        <w:rPr>
+          <w:rFonts w:eastAsia="Times New Roman" w:cstheme="minorHAnsi"/>
+          <w:sz w:val="16"/>
+          <w:szCs w:val="16"/>
+          <w:lang w:eastAsia="en-NZ"/>
+        </w:rPr>
+      </w:pPr>
+    </w:p>
+    <w:p>
+      <w:pPr>
+        <w:rPr>
+          <w:rFonts w:eastAsia="Times New Roman" w:cstheme="minorHAnsi"/>
+          <w:sz w:val="16"/>
+          <w:szCs w:val="16"/>
+          <w:lang w:eastAsia="en-NZ"/>
+        </w:rPr>
+      </w:pPr>
+      <w:r>
+        <w:rPr>
+          <w:rFonts w:eastAsia="Times New Roman" w:cstheme="minorHAnsi"/>
+          <w:sz w:val="16"/>
+          <w:szCs w:val="16"/>
+          <w:lang w:eastAsia="en-NZ"/>
+        </w:rPr>
+        <w:br w:type="page"/>
+      </w:r>
+    </w:p>
+    <w:p>
+      <w:pPr>
+        <w:pStyle w:val="Heading2"/>
+      </w:pPr>
+      <w:r>
+        <w:rPr>
+          <w:lang w:eastAsia="en-NZ"/>
+        </w:rPr>
+        <w:lastRenderedPageBreak/>
+        <w:t>Core2:</w:t>
+      </w:r>
+    </w:p>
+    <w:p>
+      <w:pPr>
+        <w:spacing w:after="0" w:line="240" w:lineRule="auto"/>
+        <w:rPr>
+          <w:rFonts w:eastAsia="Times New Roman" w:cstheme="minorHAnsi"/>
+          <w:b/>
+          <w:sz w:val="16"/>
+          <w:szCs w:val="16"/>
+          <w:lang w:eastAsia="en-NZ"/>
+        </w:rPr>
+      </w:pPr>
+      <w:r>
+        <w:rPr>
+          <w:rFonts w:eastAsia="Times New Roman" w:cstheme="minorHAnsi"/>
+          <w:b/>
+          <w:sz w:val="16"/>
+          <w:szCs w:val="16"/>
+          <w:lang w:eastAsia="en-NZ"/>
+        </w:rPr>
+        <w:t>Interface Config</w:t>
+      </w:r>
+    </w:p>
+    <w:p>
+      <w:pPr>
+        <w:spacing w:after="0" w:line="240" w:lineRule="auto"/>
+        <w:rPr>
+          <w:rFonts w:eastAsia="Times New Roman" w:cstheme="minorHAnsi"/>
+          <w:sz w:val="16"/>
+          <w:szCs w:val="16"/>
+          <w:lang w:eastAsia="en-NZ"/>
+        </w:rPr>
+      </w:pPr>
+      <w:proofErr w:type="spellStart"/>
+      <w:r>
+        <w:rPr>
+          <w:rFonts w:eastAsia="Times New Roman" w:cstheme="minorHAnsi"/>
+          <w:sz w:val="16"/>
+          <w:szCs w:val="16"/>
+          <w:lang w:eastAsia="en-NZ"/>
+        </w:rPr>
+        <w:t>int</w:t>
+      </w:r>
+      <w:proofErr w:type="spellEnd"/>
+      <w:r>
+        <w:rPr>
+          <w:rFonts w:eastAsia="Times New Roman" w:cstheme="minorHAnsi"/>
+          <w:sz w:val="16"/>
+          <w:szCs w:val="16"/>
+          <w:lang w:eastAsia="en-NZ"/>
+        </w:rPr>
+        <w:t xml:space="preserve"> g0/0</w:t>
+      </w:r>
+    </w:p>
+    <w:p>
+      <w:pPr>
+        <w:spacing w:after="0" w:line="240" w:lineRule="auto"/>
+        <w:rPr>
+          <w:rFonts w:eastAsia="Times New Roman" w:cstheme="minorHAnsi"/>
+          <w:sz w:val="16"/>
+          <w:szCs w:val="16"/>
+          <w:lang w:eastAsia="en-NZ"/>
+        </w:rPr>
+      </w:pPr>
+      <w:proofErr w:type="spellStart"/>
+      <w:r>
+        <w:rPr>
+          <w:rFonts w:eastAsia="Times New Roman" w:cstheme="minorHAnsi"/>
+          <w:sz w:val="16"/>
+          <w:szCs w:val="16"/>
+          <w:lang w:eastAsia="en-NZ"/>
+        </w:rPr>
+        <w:t>ip</w:t>
+      </w:r>
+      <w:proofErr w:type="spellEnd"/>
+      <w:r>
+        <w:rPr>
+          <w:rFonts w:eastAsia="Times New Roman" w:cstheme="minorHAnsi"/>
+          <w:sz w:val="16"/>
+          <w:szCs w:val="16"/>
+          <w:lang w:eastAsia="en-NZ"/>
+        </w:rPr>
+        <w:t xml:space="preserve"> address 10.7.50.5 255.255.255.252</w:t>
+      </w:r>
+    </w:p>
+    <w:p>
+      <w:pPr>
+        <w:spacing w:after="0" w:line="240" w:lineRule="auto"/>
+        <w:rPr>
+          <w:rFonts w:eastAsia="Times New Roman" w:cstheme="minorHAnsi"/>
+          <w:sz w:val="16"/>
+          <w:szCs w:val="16"/>
+          <w:lang w:eastAsia="en-NZ"/>
+        </w:rPr>
+      </w:pPr>
+      <w:r>
+        <w:rPr>
+          <w:rFonts w:eastAsia="Times New Roman" w:cstheme="minorHAnsi"/>
+          <w:sz w:val="16"/>
+          <w:szCs w:val="16"/>
+          <w:lang w:eastAsia="en-NZ"/>
+        </w:rPr>
+        <w:t>no shut</w:t>
+      </w:r>
+    </w:p>
+    <w:p>
+      <w:pPr>
+        <w:spacing w:after="0" w:line="240" w:lineRule="auto"/>
+        <w:rPr>
+          <w:rFonts w:eastAsia="Times New Roman" w:cstheme="minorHAnsi"/>
+          <w:sz w:val="16"/>
+          <w:szCs w:val="16"/>
+          <w:lang w:eastAsia="en-NZ"/>
+        </w:rPr>
+      </w:pPr>
+      <w:proofErr w:type="spellStart"/>
+      <w:r>
+        <w:rPr>
+          <w:rFonts w:eastAsia="Times New Roman" w:cstheme="minorHAnsi"/>
+          <w:sz w:val="16"/>
+          <w:szCs w:val="16"/>
+          <w:lang w:eastAsia="en-NZ"/>
+        </w:rPr>
+        <w:t>int</w:t>
+      </w:r>
+      <w:proofErr w:type="spellEnd"/>
+      <w:r>
+        <w:rPr>
+          <w:rFonts w:eastAsia="Times New Roman" w:cstheme="minorHAnsi"/>
+          <w:sz w:val="16"/>
+          <w:szCs w:val="16"/>
+          <w:lang w:eastAsia="en-NZ"/>
+        </w:rPr>
+        <w:t xml:space="preserve"> g0/1</w:t>
+      </w:r>
+    </w:p>
+    <w:p>
+      <w:pPr>
+        <w:spacing w:after="0" w:line="240" w:lineRule="auto"/>
+        <w:rPr>
+          <w:rFonts w:eastAsia="Times New Roman" w:cstheme="minorHAnsi"/>
+          <w:sz w:val="16"/>
+          <w:szCs w:val="16"/>
+          <w:lang w:eastAsia="en-NZ"/>
+        </w:rPr>
+      </w:pPr>
+      <w:proofErr w:type="spellStart"/>
+      <w:r>
+        <w:rPr>
+          <w:rFonts w:eastAsia="Times New Roman" w:cstheme="minorHAnsi"/>
+          <w:sz w:val="16"/>
+          <w:szCs w:val="16"/>
+          <w:lang w:eastAsia="en-NZ"/>
+        </w:rPr>
+        <w:t>ip</w:t>
+      </w:r>
+      <w:proofErr w:type="spellEnd"/>
+      <w:r>
+        <w:rPr>
+          <w:rFonts w:eastAsia="Times New Roman" w:cstheme="minorHAnsi"/>
+          <w:sz w:val="16"/>
+          <w:szCs w:val="16"/>
+          <w:lang w:eastAsia="en-NZ"/>
+        </w:rPr>
+        <w:t xml:space="preserve"> address 10.7.50.2 255.255.255.252</w:t>
+      </w:r>
+    </w:p>
+    <w:p>
+      <w:pPr>
+        <w:spacing w:after="0" w:line="240" w:lineRule="auto"/>
+        <w:rPr>
+          <w:rFonts w:eastAsia="Times New Roman" w:cstheme="minorHAnsi"/>
+          <w:sz w:val="16"/>
+          <w:szCs w:val="16"/>
+          <w:lang w:eastAsia="en-NZ"/>
+        </w:rPr>
+      </w:pPr>
+      <w:r>
+        <w:rPr>
+          <w:rFonts w:eastAsia="Times New Roman" w:cstheme="minorHAnsi"/>
+          <w:sz w:val="16"/>
+          <w:szCs w:val="16"/>
+          <w:lang w:eastAsia="en-NZ"/>
+        </w:rPr>
+        <w:t>no shut</w:t>
+      </w:r>
+    </w:p>
+    <w:p>
+      <w:pPr>
+        <w:spacing w:after="0" w:line="240" w:lineRule="auto"/>
+        <w:rPr>
+          <w:rFonts w:eastAsia="Times New Roman" w:cstheme="minorHAnsi"/>
+          <w:sz w:val="16"/>
+          <w:szCs w:val="16"/>
+          <w:lang w:eastAsia="en-NZ"/>
+        </w:rPr>
+      </w:pPr>
+      <w:proofErr w:type="spellStart"/>
+      <w:r>
+        <w:rPr>
+          <w:rFonts w:eastAsia="Times New Roman" w:cstheme="minorHAnsi"/>
+          <w:sz w:val="16"/>
+          <w:szCs w:val="16"/>
+          <w:lang w:eastAsia="en-NZ"/>
+        </w:rPr>
+        <w:t>int</w:t>
+      </w:r>
+      <w:proofErr w:type="spellEnd"/>
+      <w:r>
+        <w:rPr>
+          <w:rFonts w:eastAsia="Times New Roman" w:cstheme="minorHAnsi"/>
+          <w:sz w:val="16"/>
+          <w:szCs w:val="16"/>
+          <w:lang w:eastAsia="en-NZ"/>
+        </w:rPr>
+        <w:t xml:space="preserve"> g0/3</w:t>
+      </w:r>
+    </w:p>
+    <w:p>
+      <w:pPr>
+        <w:spacing w:after="0" w:line="240" w:lineRule="auto"/>
+        <w:rPr>
+          <w:rFonts w:eastAsia="Times New Roman" w:cstheme="minorHAnsi"/>
+          <w:sz w:val="16"/>
+          <w:szCs w:val="16"/>
+          <w:lang w:eastAsia="en-NZ"/>
+        </w:rPr>
+      </w:pPr>
+      <w:proofErr w:type="spellStart"/>
+      <w:r>
+        <w:rPr>
+          <w:rFonts w:eastAsia="Times New Roman" w:cstheme="minorHAnsi"/>
+          <w:sz w:val="16"/>
+          <w:szCs w:val="16"/>
+          <w:lang w:eastAsia="en-NZ"/>
+        </w:rPr>
+        <w:t>ip</w:t>
+      </w:r>
+      <w:proofErr w:type="spellEnd"/>
+      <w:r>
+        <w:rPr>
+          <w:rFonts w:eastAsia="Times New Roman" w:cstheme="minorHAnsi"/>
+          <w:sz w:val="16"/>
+          <w:szCs w:val="16"/>
+          <w:lang w:eastAsia="en-NZ"/>
+        </w:rPr>
+        <w:t xml:space="preserve"> address 172.16.17.5 255.255.255.252</w:t>
+      </w:r>
+    </w:p>
+    <w:p>
+      <w:pPr>
+        <w:spacing w:after="0" w:line="240" w:lineRule="auto"/>
+        <w:rPr>
+          <w:rFonts w:eastAsia="Times New Roman" w:cstheme="minorHAnsi"/>
+          <w:sz w:val="16"/>
+          <w:szCs w:val="16"/>
+          <w:lang w:eastAsia="en-NZ"/>
+        </w:rPr>
+      </w:pPr>
+      <w:r>
+        <w:rPr>
+          <w:rFonts w:eastAsia="Times New Roman" w:cstheme="minorHAnsi"/>
+          <w:sz w:val="16"/>
+          <w:szCs w:val="16"/>
+          <w:lang w:eastAsia="en-NZ"/>
+        </w:rPr>
+        <w:t>no shut</w:t>
+      </w:r>
+    </w:p>
+    <w:p>
+      <w:pPr>
+        <w:spacing w:after="0" w:line="240" w:lineRule="auto"/>
+        <w:rPr>
+          <w:rFonts w:eastAsia="Times New Roman" w:cstheme="minorHAnsi"/>
+          <w:sz w:val="16"/>
+          <w:szCs w:val="16"/>
+          <w:lang w:eastAsia="en-NZ"/>
+        </w:rPr>
+      </w:pPr>
+      <w:proofErr w:type="spellStart"/>
+      <w:r>
+        <w:rPr>
+          <w:rFonts w:eastAsia="Times New Roman" w:cstheme="minorHAnsi"/>
+          <w:sz w:val="16"/>
+          <w:szCs w:val="16"/>
+          <w:lang w:eastAsia="en-NZ"/>
+        </w:rPr>
+        <w:t>int</w:t>
+      </w:r>
+      <w:proofErr w:type="spellEnd"/>
+      <w:r>
+        <w:rPr>
+          <w:rFonts w:eastAsia="Times New Roman" w:cstheme="minorHAnsi"/>
+          <w:sz w:val="16"/>
+          <w:szCs w:val="16"/>
+          <w:lang w:eastAsia="en-NZ"/>
+        </w:rPr>
+        <w:t xml:space="preserve"> lo0</w:t>
+      </w:r>
+      <w:r>
+        <w:rPr>
+          <w:rFonts w:eastAsia="Times New Roman" w:cstheme="minorHAnsi"/>
+          <w:sz w:val="16"/>
+          <w:szCs w:val="16"/>
+          <w:lang w:eastAsia="en-NZ"/>
+        </w:rPr>
+        <w:br/>
+      </w:r>
+      <w:proofErr w:type="spellStart"/>
+      <w:r>
+        <w:rPr>
+          <w:rFonts w:eastAsia="Times New Roman" w:cstheme="minorHAnsi"/>
+          <w:sz w:val="16"/>
+          <w:szCs w:val="16"/>
+          <w:lang w:eastAsia="en-NZ"/>
+        </w:rPr>
+        <w:t>ip</w:t>
+      </w:r>
+      <w:proofErr w:type="spellEnd"/>
+      <w:r>
+        <w:rPr>
+          <w:rFonts w:eastAsia="Times New Roman" w:cstheme="minorHAnsi"/>
+          <w:sz w:val="16"/>
+          <w:szCs w:val="16"/>
+          <w:lang w:eastAsia="en-NZ"/>
+        </w:rPr>
+        <w:t xml:space="preserve"> address 2.2.2.2 255.255.255.255</w:t>
+      </w:r>
+    </w:p>
+    <w:p>
+      <w:pPr>
+        <w:spacing w:after="0" w:line="240" w:lineRule="auto"/>
+        <w:rPr>
+          <w:rFonts w:eastAsia="Times New Roman" w:cstheme="minorHAnsi"/>
+          <w:sz w:val="16"/>
+          <w:szCs w:val="16"/>
+          <w:lang w:eastAsia="en-NZ"/>
+        </w:rPr>
+      </w:pPr>
+    </w:p>
+    <w:p>
+      <w:pPr>
+        <w:spacing w:after="0" w:line="240" w:lineRule="auto"/>
+        <w:rPr>
+          <w:sz w:val="16"/>
+          <w:szCs w:val="16"/>
+        </w:rPr>
+      </w:pPr>
+    </w:p>
+    <w:p>
+      <w:pPr>
+        <w:spacing w:after="0" w:line="240" w:lineRule="auto"/>
+        <w:rPr>
+          <w:sz w:val="16"/>
+          <w:szCs w:val="16"/>
+        </w:rPr>
+      </w:pPr>
+      <w:r>
+        <w:rPr>
+          <w:rFonts w:eastAsia="Times New Roman" w:cstheme="minorHAnsi"/>
+          <w:b/>
+          <w:sz w:val="16"/>
+          <w:szCs w:val="16"/>
+          <w:lang w:eastAsia="en-NZ"/>
+        </w:rPr>
+        <w:t>OSPF Config:</w:t>
+      </w:r>
+      <w:r>
+        <w:rPr>
+          <w:sz w:val="16"/>
+          <w:szCs w:val="16"/>
+        </w:rPr>
+        <w:t xml:space="preserve"> </w:t>
+      </w:r>
+    </w:p>
+    <w:p>
+      <w:pPr>
+        <w:spacing w:after="0" w:line="240" w:lineRule="auto"/>
+        <w:rPr>
+          <w:sz w:val="16"/>
+          <w:szCs w:val="16"/>
+        </w:rPr>
+      </w:pPr>
+      <w:r>
+        <w:rPr>
+          <w:sz w:val="16"/>
+          <w:szCs w:val="16"/>
+        </w:rPr>
+        <w:t xml:space="preserve">router </w:t>
+      </w:r>
+      <w:proofErr w:type="spellStart"/>
+      <w:r>
+        <w:rPr>
+          <w:sz w:val="16"/>
+          <w:szCs w:val="16"/>
+        </w:rPr>
+        <w:t>ospf</w:t>
+      </w:r>
+      <w:proofErr w:type="spellEnd"/>
+      <w:r>
+        <w:rPr>
+          <w:sz w:val="16"/>
+          <w:szCs w:val="16"/>
+        </w:rPr>
+        <w:t xml:space="preserve"> 1</w:t>
+      </w:r>
+    </w:p>
+    <w:p>
+      <w:pPr>
+        <w:spacing w:after="0" w:line="240" w:lineRule="auto"/>
+        <w:rPr>
+          <w:sz w:val="16"/>
+          <w:szCs w:val="16"/>
+        </w:rPr>
+      </w:pPr>
+      <w:r>
+        <w:rPr>
+          <w:sz w:val="16"/>
+          <w:szCs w:val="16"/>
+        </w:rPr>
+        <w:t xml:space="preserve">router-id </w:t>
+      </w:r>
+      <w:r>
+        <w:rPr>
+          <w:sz w:val="16"/>
+          <w:szCs w:val="16"/>
+        </w:rPr>
+        <w:t>2.2.2.2</w:t>
+      </w:r>
+    </w:p>
+    <w:p>
+      <w:pPr>
+        <w:spacing w:after="0" w:line="240" w:lineRule="auto"/>
+        <w:rPr>
+          <w:sz w:val="16"/>
+          <w:szCs w:val="16"/>
+        </w:rPr>
+      </w:pPr>
+      <w:r>
+        <w:rPr>
+          <w:sz w:val="16"/>
+          <w:szCs w:val="16"/>
+        </w:rPr>
+        <w:t>log-adjacency-changes</w:t>
+      </w:r>
+    </w:p>
+    <w:p>
+      <w:pPr>
+        <w:spacing w:after="0" w:line="240" w:lineRule="auto"/>
+        <w:rPr>
+          <w:sz w:val="16"/>
+          <w:szCs w:val="16"/>
+        </w:rPr>
+      </w:pPr>
+      <w:r>
+        <w:rPr>
+          <w:sz w:val="16"/>
+          <w:szCs w:val="16"/>
+        </w:rPr>
+        <w:t>network 10.7.50.</w:t>
+      </w:r>
+      <w:r>
+        <w:rPr>
+          <w:sz w:val="16"/>
+          <w:szCs w:val="16"/>
+        </w:rPr>
+        <w:t>2</w:t>
+      </w:r>
+      <w:r>
+        <w:rPr>
+          <w:sz w:val="16"/>
+          <w:szCs w:val="16"/>
+        </w:rPr>
+        <w:t xml:space="preserve"> 0.0.0.0 area 0</w:t>
+      </w:r>
+    </w:p>
+    <w:p>
+      <w:pPr>
+        <w:spacing w:after="0" w:line="240" w:lineRule="auto"/>
+        <w:rPr>
+          <w:sz w:val="16"/>
+          <w:szCs w:val="16"/>
+        </w:rPr>
+      </w:pPr>
+      <w:r>
+        <w:rPr>
+          <w:sz w:val="16"/>
+          <w:szCs w:val="16"/>
+        </w:rPr>
+        <w:t>network 10.7.50.</w:t>
+      </w:r>
+      <w:r>
+        <w:rPr>
+          <w:sz w:val="16"/>
+          <w:szCs w:val="16"/>
+        </w:rPr>
+        <w:t>5</w:t>
+      </w:r>
+      <w:r>
+        <w:rPr>
+          <w:sz w:val="16"/>
+          <w:szCs w:val="16"/>
+        </w:rPr>
+        <w:t xml:space="preserve"> 0.0.0.0 area 0</w:t>
+      </w:r>
+    </w:p>
+    <w:p>
+      <w:pPr>
+        <w:spacing w:after="0" w:line="240" w:lineRule="auto"/>
+        <w:rPr>
+          <w:sz w:val="16"/>
+          <w:szCs w:val="16"/>
+        </w:rPr>
+      </w:pPr>
+      <w:r>
+        <w:rPr>
+          <w:sz w:val="16"/>
+          <w:szCs w:val="16"/>
+        </w:rPr>
+        <w:t>area 0 authentication message-digest</w:t>
+      </w:r>
+    </w:p>
+    <w:p>
+      <w:pPr>
+        <w:spacing w:after="0" w:line="240" w:lineRule="auto"/>
+        <w:rPr>
+          <w:sz w:val="16"/>
+          <w:szCs w:val="16"/>
+        </w:rPr>
+      </w:pPr>
+      <w:r>
+        <w:rPr>
+          <w:sz w:val="16"/>
+          <w:szCs w:val="16"/>
+        </w:rPr>
+        <w:t>area 1 stub</w:t>
+      </w:r>
+    </w:p>
+    <w:p>
+      <w:pPr>
+        <w:spacing w:after="0" w:line="240" w:lineRule="auto"/>
+        <w:rPr>
+          <w:sz w:val="16"/>
+          <w:szCs w:val="16"/>
+        </w:rPr>
+      </w:pPr>
+      <w:r>
+        <w:rPr>
+          <w:sz w:val="16"/>
+          <w:szCs w:val="16"/>
+        </w:rPr>
+        <w:t>exit</w:t>
+      </w:r>
+    </w:p>
+    <w:p>
+      <w:pPr>
+        <w:spacing w:after="0" w:line="240" w:lineRule="auto"/>
+        <w:rPr>
+          <w:sz w:val="16"/>
+          <w:szCs w:val="16"/>
+        </w:rPr>
+      </w:pPr>
+      <w:proofErr w:type="spellStart"/>
+      <w:r>
+        <w:rPr>
+          <w:sz w:val="16"/>
+          <w:szCs w:val="16"/>
+        </w:rPr>
+        <w:t>int</w:t>
+      </w:r>
+      <w:proofErr w:type="spellEnd"/>
+      <w:r>
+        <w:rPr>
+          <w:sz w:val="16"/>
+          <w:szCs w:val="16"/>
+        </w:rPr>
+        <w:t xml:space="preserve"> g0/0</w:t>
+      </w:r>
+    </w:p>
+    <w:p>
+      <w:pPr>
+        <w:spacing w:after="0" w:line="240" w:lineRule="auto"/>
+        <w:rPr>
+          <w:sz w:val="16"/>
+          <w:szCs w:val="16"/>
+        </w:rPr>
+      </w:pPr>
+      <w:proofErr w:type="spellStart"/>
+      <w:r>
+        <w:rPr>
+          <w:sz w:val="16"/>
+          <w:szCs w:val="16"/>
+        </w:rPr>
+        <w:t>ip</w:t>
+      </w:r>
+      <w:proofErr w:type="spellEnd"/>
+      <w:r>
+        <w:rPr>
+          <w:sz w:val="16"/>
+          <w:szCs w:val="16"/>
+        </w:rPr>
+        <w:t xml:space="preserve"> </w:t>
+      </w:r>
+      <w:proofErr w:type="spellStart"/>
+      <w:r>
+        <w:rPr>
+          <w:sz w:val="16"/>
+          <w:szCs w:val="16"/>
+        </w:rPr>
+        <w:t>ospf</w:t>
+      </w:r>
+      <w:proofErr w:type="spellEnd"/>
+      <w:r>
+        <w:rPr>
+          <w:sz w:val="16"/>
+          <w:szCs w:val="16"/>
+        </w:rPr>
+        <w:t xml:space="preserve"> message-digest-key 1 md5 P@ssw0rd</w:t>
+      </w:r>
+    </w:p>
+    <w:p>
+      <w:pPr>
+        <w:spacing w:after="0" w:line="240" w:lineRule="auto"/>
+        <w:rPr>
+          <w:sz w:val="16"/>
+          <w:szCs w:val="16"/>
+        </w:rPr>
+      </w:pPr>
+      <w:proofErr w:type="spellStart"/>
+      <w:r>
+        <w:rPr>
+          <w:sz w:val="16"/>
+          <w:szCs w:val="16"/>
+        </w:rPr>
+        <w:t>int</w:t>
+      </w:r>
+      <w:proofErr w:type="spellEnd"/>
+      <w:r>
+        <w:rPr>
+          <w:sz w:val="16"/>
+          <w:szCs w:val="16"/>
+        </w:rPr>
+        <w:t xml:space="preserve"> g0/1</w:t>
+      </w:r>
+    </w:p>
+    <w:p>
+      <w:pPr>
+        <w:spacing w:after="0" w:line="240" w:lineRule="auto"/>
+        <w:rPr>
+          <w:sz w:val="16"/>
+          <w:szCs w:val="16"/>
+        </w:rPr>
+      </w:pPr>
+      <w:proofErr w:type="spellStart"/>
+      <w:r>
+        <w:rPr>
+          <w:sz w:val="16"/>
+          <w:szCs w:val="16"/>
+        </w:rPr>
+        <w:t>ip</w:t>
+      </w:r>
+      <w:proofErr w:type="spellEnd"/>
+      <w:r>
+        <w:rPr>
+          <w:sz w:val="16"/>
+          <w:szCs w:val="16"/>
+        </w:rPr>
+        <w:t xml:space="preserve"> </w:t>
+      </w:r>
+      <w:proofErr w:type="spellStart"/>
+      <w:r>
+        <w:rPr>
+          <w:sz w:val="16"/>
+          <w:szCs w:val="16"/>
+        </w:rPr>
+        <w:t>ospf</w:t>
+      </w:r>
+      <w:proofErr w:type="spellEnd"/>
+      <w:r>
+        <w:rPr>
+          <w:sz w:val="16"/>
+          <w:szCs w:val="16"/>
+        </w:rPr>
+        <w:t xml:space="preserve"> message-digest-key 1 md5 P@ssw0rd</w:t>
+      </w:r>
+    </w:p>
+    <w:p>
+      <w:pPr>
+        <w:spacing w:after="0" w:line="240" w:lineRule="auto"/>
+        <w:rPr>
+          <w:sz w:val="16"/>
+          <w:szCs w:val="16"/>
+        </w:rPr>
+      </w:pPr>
+    </w:p>
+    <w:p>
+      <w:pPr>
+        <w:spacing w:after="0" w:line="240" w:lineRule="auto"/>
+        <w:rPr>
+          <w:b/>
+          <w:sz w:val="16"/>
+          <w:szCs w:val="16"/>
+        </w:rPr>
+      </w:pPr>
+      <w:r>
+        <w:rPr>
+          <w:b/>
+          <w:sz w:val="16"/>
+          <w:szCs w:val="16"/>
+        </w:rPr>
+        <w:t>BGP Config:</w:t>
+      </w:r>
+    </w:p>
+    <w:p>
+      <w:pPr>
+        <w:spacing w:after="0" w:line="240" w:lineRule="auto"/>
+        <w:rPr>
+          <w:sz w:val="16"/>
+          <w:szCs w:val="16"/>
+        </w:rPr>
+      </w:pPr>
+      <w:r>
+        <w:rPr>
+          <w:sz w:val="16"/>
+          <w:szCs w:val="16"/>
+        </w:rPr>
+        <w:t xml:space="preserve">router </w:t>
+      </w:r>
+      <w:proofErr w:type="spellStart"/>
+      <w:r>
+        <w:rPr>
+          <w:sz w:val="16"/>
+          <w:szCs w:val="16"/>
+        </w:rPr>
+        <w:t>bgp</w:t>
+      </w:r>
+      <w:proofErr w:type="spellEnd"/>
+      <w:r>
+        <w:rPr>
+          <w:sz w:val="16"/>
+          <w:szCs w:val="16"/>
+        </w:rPr>
+        <w:t xml:space="preserve"> 65007</w:t>
+      </w:r>
+    </w:p>
+    <w:p>
+      <w:pPr>
+        <w:spacing w:after="0" w:line="240" w:lineRule="auto"/>
+        <w:rPr>
+          <w:sz w:val="16"/>
+          <w:szCs w:val="16"/>
+        </w:rPr>
+      </w:pPr>
+      <w:r>
+        <w:rPr>
+          <w:sz w:val="16"/>
+          <w:szCs w:val="16"/>
+        </w:rPr>
+        <w:t>no sync</w:t>
+      </w:r>
+    </w:p>
+    <w:p>
+      <w:pPr>
+        <w:spacing w:after="0" w:line="240" w:lineRule="auto"/>
+        <w:rPr>
+          <w:sz w:val="16"/>
+          <w:szCs w:val="16"/>
+        </w:rPr>
+      </w:pPr>
+      <w:proofErr w:type="spellStart"/>
+      <w:r>
+        <w:rPr>
+          <w:sz w:val="16"/>
+          <w:szCs w:val="16"/>
+        </w:rPr>
+        <w:t>bgp</w:t>
+      </w:r>
+      <w:proofErr w:type="spellEnd"/>
+      <w:r>
+        <w:rPr>
+          <w:sz w:val="16"/>
+          <w:szCs w:val="16"/>
+        </w:rPr>
+        <w:t xml:space="preserve"> router-id 2.2.2.2</w:t>
+      </w:r>
+    </w:p>
+    <w:p>
+      <w:pPr>
+        <w:spacing w:after="0" w:line="240" w:lineRule="auto"/>
+        <w:rPr>
+          <w:sz w:val="16"/>
+          <w:szCs w:val="16"/>
+        </w:rPr>
+      </w:pPr>
+      <w:proofErr w:type="spellStart"/>
+      <w:r>
+        <w:rPr>
+          <w:sz w:val="16"/>
+          <w:szCs w:val="16"/>
+        </w:rPr>
+        <w:t>neighbor</w:t>
+      </w:r>
+      <w:proofErr w:type="spellEnd"/>
+      <w:r>
+        <w:rPr>
+          <w:sz w:val="16"/>
+          <w:szCs w:val="16"/>
+        </w:rPr>
+        <w:t xml:space="preserve"> 1.1.1.1 remote-as 65007</w:t>
+      </w:r>
+    </w:p>
+    <w:p>
+      <w:pPr>
+        <w:spacing w:after="0" w:line="240" w:lineRule="auto"/>
+        <w:rPr>
+          <w:sz w:val="16"/>
+          <w:szCs w:val="16"/>
+        </w:rPr>
+      </w:pPr>
+      <w:proofErr w:type="spellStart"/>
+      <w:r>
+        <w:rPr>
+          <w:sz w:val="16"/>
+          <w:szCs w:val="16"/>
+        </w:rPr>
+        <w:t>neighbor</w:t>
+      </w:r>
+      <w:proofErr w:type="spellEnd"/>
+      <w:r>
+        <w:rPr>
+          <w:sz w:val="16"/>
+          <w:szCs w:val="16"/>
+        </w:rPr>
+        <w:t xml:space="preserve"> 1.1.1.1 update-source lo0</w:t>
+      </w:r>
+    </w:p>
+    <w:p>
+      <w:pPr>
+        <w:spacing w:after="0" w:line="240" w:lineRule="auto"/>
+        <w:rPr>
+          <w:sz w:val="16"/>
+          <w:szCs w:val="16"/>
+        </w:rPr>
+      </w:pPr>
+      <w:proofErr w:type="spellStart"/>
+      <w:r>
+        <w:rPr>
+          <w:sz w:val="16"/>
+          <w:szCs w:val="16"/>
+        </w:rPr>
+        <w:t>neighbor</w:t>
+      </w:r>
+      <w:proofErr w:type="spellEnd"/>
+      <w:r>
+        <w:rPr>
+          <w:sz w:val="16"/>
+          <w:szCs w:val="16"/>
+        </w:rPr>
+        <w:t xml:space="preserve"> 1.1.1.1 next-hop-self</w:t>
+      </w:r>
+    </w:p>
+    <w:p>
+      <w:pPr>
+        <w:spacing w:after="0" w:line="240" w:lineRule="auto"/>
+        <w:rPr>
+          <w:sz w:val="16"/>
+          <w:szCs w:val="16"/>
+        </w:rPr>
+      </w:pPr>
+      <w:proofErr w:type="spellStart"/>
+      <w:r>
+        <w:rPr>
+          <w:sz w:val="16"/>
+          <w:szCs w:val="16"/>
+        </w:rPr>
+        <w:t>neighbor</w:t>
+      </w:r>
+      <w:proofErr w:type="spellEnd"/>
+      <w:r>
+        <w:rPr>
+          <w:sz w:val="16"/>
+          <w:szCs w:val="16"/>
+        </w:rPr>
+        <w:t xml:space="preserve"> 1.1.1.1 password </w:t>
+      </w:r>
+      <w:proofErr w:type="spellStart"/>
+      <w:r>
+        <w:rPr>
+          <w:sz w:val="16"/>
+          <w:szCs w:val="16"/>
+        </w:rPr>
+        <w:t>BGP-P@ssword</w:t>
+      </w:r>
+      <w:proofErr w:type="spellEnd"/>
+    </w:p>
+    <w:p>
+      <w:pPr>
+        <w:spacing w:after="0" w:line="240" w:lineRule="auto"/>
+        <w:rPr>
+          <w:sz w:val="16"/>
+          <w:szCs w:val="16"/>
+        </w:rPr>
+      </w:pPr>
+    </w:p>
+    <w:p>
+      <w:pPr>
+        <w:spacing w:after="0" w:line="240" w:lineRule="auto"/>
+        <w:rPr>
+          <w:sz w:val="16"/>
+          <w:szCs w:val="16"/>
+        </w:rPr>
+      </w:pPr>
+      <w:proofErr w:type="spellStart"/>
+      <w:r>
+        <w:rPr>
+          <w:sz w:val="16"/>
+          <w:szCs w:val="16"/>
+        </w:rPr>
+        <w:t>neighbor</w:t>
+      </w:r>
+      <w:proofErr w:type="spellEnd"/>
+      <w:r>
+        <w:rPr>
+          <w:sz w:val="16"/>
+          <w:szCs w:val="16"/>
+        </w:rPr>
+        <w:t xml:space="preserve"> 172.16.17.6 remote-as 4700</w:t>
+      </w:r>
+    </w:p>
+    <w:p>
+      <w:pPr>
+        <w:spacing w:after="0" w:line="240" w:lineRule="auto"/>
+        <w:rPr>
+          <w:sz w:val="16"/>
+          <w:szCs w:val="16"/>
+        </w:rPr>
+      </w:pPr>
+      <w:proofErr w:type="spellStart"/>
+      <w:r>
+        <w:rPr>
+          <w:sz w:val="16"/>
+          <w:szCs w:val="16"/>
+        </w:rPr>
+        <w:t>neighbor</w:t>
+      </w:r>
+      <w:proofErr w:type="spellEnd"/>
+      <w:r>
+        <w:rPr>
+          <w:sz w:val="16"/>
+          <w:szCs w:val="16"/>
+        </w:rPr>
+        <w:t xml:space="preserve"> 172.16.17.6 password </w:t>
+      </w:r>
+      <w:proofErr w:type="spellStart"/>
+      <w:r>
+        <w:rPr>
+          <w:sz w:val="16"/>
+          <w:szCs w:val="16"/>
+        </w:rPr>
+        <w:t>ISP-P@ssword</w:t>
+      </w:r>
+      <w:proofErr w:type="spellEnd"/>
+    </w:p>
+    <w:p>
+      <w:pPr>
+        <w:spacing w:after="0" w:line="240" w:lineRule="auto"/>
+        <w:rPr>
+          <w:sz w:val="16"/>
+          <w:szCs w:val="16"/>
+        </w:rPr>
+      </w:pPr>
+    </w:p>
+    <w:p>
+      <w:pPr>
+        <w:spacing w:after="0" w:line="240" w:lineRule="auto"/>
+        <w:rPr>
+          <w:sz w:val="16"/>
+          <w:szCs w:val="16"/>
+        </w:rPr>
+      </w:pPr>
+    </w:p>
+    <w:p>
+      <w:pPr>
+        <w:spacing w:after="0" w:line="240" w:lineRule="auto"/>
+        <w:rPr>
+          <w:sz w:val="16"/>
+          <w:szCs w:val="16"/>
+        </w:rPr>
+      </w:pPr>
+      <w:proofErr w:type="spellStart"/>
+      <w:r>
+        <w:rPr>
+          <w:sz w:val="16"/>
+          <w:szCs w:val="16"/>
+        </w:rPr>
+        <w:t>neighbor</w:t>
+      </w:r>
+      <w:proofErr w:type="spellEnd"/>
+      <w:r>
+        <w:rPr>
+          <w:sz w:val="16"/>
+          <w:szCs w:val="16"/>
+        </w:rPr>
+        <w:t xml:space="preserve"> 172.16.17.6 route-map LOCAL-ONLY-PREPEND out</w:t>
+      </w:r>
+    </w:p>
+    <w:p>
+      <w:pPr>
+        <w:spacing w:after="0" w:line="240" w:lineRule="auto"/>
+        <w:rPr>
+          <w:sz w:val="16"/>
+          <w:szCs w:val="16"/>
+        </w:rPr>
+      </w:pPr>
+    </w:p>
+    <w:p>
+      <w:pPr>
+        <w:spacing w:after="0" w:line="240" w:lineRule="auto"/>
+        <w:rPr>
+          <w:sz w:val="16"/>
+          <w:szCs w:val="16"/>
+        </w:rPr>
+      </w:pPr>
+      <w:r>
+        <w:rPr>
+          <w:sz w:val="16"/>
+          <w:szCs w:val="16"/>
+        </w:rPr>
+        <w:t>network 10.7.0.0 mask 255.255.0.0</w:t>
+      </w:r>
+    </w:p>
+    <w:p>
+      <w:pPr>
+        <w:spacing w:after="0" w:line="240" w:lineRule="auto"/>
+        <w:rPr>
+          <w:sz w:val="16"/>
+          <w:szCs w:val="16"/>
+        </w:rPr>
+      </w:pPr>
+      <w:r>
+        <w:rPr>
+          <w:sz w:val="16"/>
+          <w:szCs w:val="16"/>
+        </w:rPr>
+        <w:t>network 10.8.0.0 mask 255.255.0.0</w:t>
+      </w:r>
+    </w:p>
+    <w:p>
+      <w:pPr>
+        <w:spacing w:after="0" w:line="240" w:lineRule="auto"/>
+        <w:rPr>
+          <w:sz w:val="16"/>
+          <w:szCs w:val="16"/>
+        </w:rPr>
+      </w:pPr>
+    </w:p>
+    <w:p>
+      <w:pPr>
+        <w:spacing w:after="0" w:line="240" w:lineRule="auto"/>
+        <w:rPr>
+          <w:sz w:val="16"/>
+          <w:szCs w:val="16"/>
+        </w:rPr>
+      </w:pPr>
+      <w:r>
+        <w:rPr>
+          <w:sz w:val="16"/>
+          <w:szCs w:val="16"/>
+        </w:rPr>
+        <w:t>route-map LOCAL-ONLY-PREPEND permit 10</w:t>
+      </w:r>
+    </w:p>
+    <w:p>
+      <w:pPr>
+        <w:spacing w:after="0" w:line="240" w:lineRule="auto"/>
+        <w:rPr>
+          <w:sz w:val="16"/>
+          <w:szCs w:val="16"/>
+        </w:rPr>
+      </w:pPr>
+      <w:r>
+        <w:rPr>
+          <w:sz w:val="16"/>
+          <w:szCs w:val="16"/>
+        </w:rPr>
+        <w:t>match as-path 1</w:t>
+      </w:r>
+    </w:p>
+    <w:p>
+      <w:pPr>
+        <w:spacing w:after="0" w:line="240" w:lineRule="auto"/>
+        <w:rPr>
+          <w:sz w:val="16"/>
+          <w:szCs w:val="16"/>
+        </w:rPr>
+      </w:pPr>
+      <w:r>
+        <w:rPr>
+          <w:sz w:val="16"/>
+          <w:szCs w:val="16"/>
+        </w:rPr>
+        <w:t>set as-path prepend 65007 65007</w:t>
+      </w:r>
+    </w:p>
+    <w:p>
+      <w:pPr>
+        <w:spacing w:after="0" w:line="240" w:lineRule="auto"/>
+        <w:rPr>
+          <w:sz w:val="16"/>
+          <w:szCs w:val="16"/>
+        </w:rPr>
+      </w:pPr>
+    </w:p>
+    <w:p>
+      <w:pPr>
+        <w:spacing w:after="0" w:line="240" w:lineRule="auto"/>
+        <w:rPr>
+          <w:sz w:val="16"/>
+          <w:szCs w:val="16"/>
+        </w:rPr>
+      </w:pPr>
+      <w:proofErr w:type="spellStart"/>
+      <w:r>
+        <w:rPr>
+          <w:sz w:val="16"/>
+          <w:szCs w:val="16"/>
+        </w:rPr>
+        <w:t>ip</w:t>
+      </w:r>
+      <w:proofErr w:type="spellEnd"/>
+      <w:r>
+        <w:rPr>
+          <w:sz w:val="16"/>
+          <w:szCs w:val="16"/>
+        </w:rPr>
+        <w:t xml:space="preserve"> as-path access-list 1 permit ^$</w:t>
+      </w:r>
+    </w:p>
+    <w:p>
+      <w:pPr>
+        <w:spacing w:after="0" w:line="240" w:lineRule="auto"/>
+        <w:rPr>
+          <w:sz w:val="16"/>
+          <w:szCs w:val="16"/>
+        </w:rPr>
+      </w:pPr>
+    </w:p>
+    <w:p>
+      <w:pPr>
+        <w:spacing w:after="0" w:line="240" w:lineRule="auto"/>
+        <w:rPr>
+          <w:sz w:val="16"/>
+          <w:szCs w:val="16"/>
+        </w:rPr>
+      </w:pPr>
+    </w:p>
+    <w:p>
+      <w:pPr>
+        <w:spacing w:after="0" w:line="240" w:lineRule="auto"/>
+        <w:rPr>
+          <w:sz w:val="16"/>
+          <w:szCs w:val="16"/>
+        </w:rPr>
+      </w:pPr>
+    </w:p>
+    <w:p>
+      <w:pPr>
+        <w:spacing w:after="0" w:line="240" w:lineRule="auto"/>
+        <w:rPr>
+          <w:sz w:val="16"/>
+          <w:szCs w:val="16"/>
+        </w:rPr>
+      </w:pPr>
+    </w:p>
+    <w:p>
+      <w:pPr>
+        <w:spacing w:after="0" w:line="240" w:lineRule="auto"/>
+        <w:rPr>
+          <w:sz w:val="16"/>
+          <w:szCs w:val="16"/>
+        </w:rPr>
+      </w:pPr>
+    </w:p>
+    <w:p>
+      <w:pPr>
+        <w:rPr>
+          <w:rFonts w:asciiTheme="majorHAnsi" w:eastAsiaTheme="majorEastAsia" w:hAnsiTheme="majorHAnsi" w:cstheme="majorBidi"/>
+          <w:color w:val="2F5496" w:themeColor="accent1" w:themeShade="BF"/>
+          <w:sz w:val="26"/>
+          <w:szCs w:val="26"/>
+        </w:rPr>
+      </w:pPr>
+      <w:r>
+        <w:br w:type="page"/>
+      </w:r>
+    </w:p>
+    <w:p>
+      <w:pPr>
+        <w:pStyle w:val="Heading2"/>
+      </w:pPr>
+      <w:proofErr w:type="spellStart"/>
+      <w:r>
+        <w:lastRenderedPageBreak/>
+        <w:t>SiteB</w:t>
+      </w:r>
+      <w:proofErr w:type="spellEnd"/>
+    </w:p>
+    <w:p>
+      <w:pPr>
+        <w:spacing w:after="0" w:line="240" w:lineRule="auto"/>
+        <w:rPr>
+          <w:b/>
+          <w:sz w:val="16"/>
+          <w:szCs w:val="16"/>
+        </w:rPr>
+      </w:pPr>
+      <w:r>
+        <w:rPr>
+          <w:b/>
+          <w:sz w:val="16"/>
+          <w:szCs w:val="16"/>
+        </w:rPr>
+        <w:t>Interface Config:</w:t>
+      </w:r>
+    </w:p>
+    <w:p>
+      <w:pPr>
+        <w:spacing w:after="0" w:line="240" w:lineRule="auto"/>
+        <w:rPr>
+          <w:sz w:val="16"/>
+          <w:szCs w:val="16"/>
+        </w:rPr>
+      </w:pPr>
+      <w:proofErr w:type="spellStart"/>
+      <w:r>
+        <w:rPr>
+          <w:sz w:val="16"/>
+          <w:szCs w:val="16"/>
+        </w:rPr>
+        <w:t>Int</w:t>
+      </w:r>
+      <w:proofErr w:type="spellEnd"/>
+      <w:r>
+        <w:rPr>
+          <w:sz w:val="16"/>
+          <w:szCs w:val="16"/>
+        </w:rPr>
+        <w:t xml:space="preserve"> g0/0 </w:t>
+      </w:r>
+    </w:p>
+    <w:p>
+      <w:pPr>
+        <w:spacing w:after="0" w:line="240" w:lineRule="auto"/>
+        <w:rPr>
+          <w:sz w:val="16"/>
+          <w:szCs w:val="16"/>
+        </w:rPr>
+      </w:pPr>
+      <w:proofErr w:type="spellStart"/>
+      <w:r>
+        <w:rPr>
+          <w:sz w:val="16"/>
+          <w:szCs w:val="16"/>
+        </w:rPr>
+        <w:t>ip</w:t>
+      </w:r>
+      <w:proofErr w:type="spellEnd"/>
+      <w:r>
+        <w:rPr>
+          <w:sz w:val="16"/>
+          <w:szCs w:val="16"/>
+        </w:rPr>
+        <w:t xml:space="preserve"> address 10.7.50.14 255.255.255.252</w:t>
+      </w:r>
+    </w:p>
+    <w:p>
+      <w:pPr>
+        <w:spacing w:after="0" w:line="240" w:lineRule="auto"/>
+        <w:rPr>
+          <w:sz w:val="16"/>
+          <w:szCs w:val="16"/>
+        </w:rPr>
+      </w:pPr>
+      <w:proofErr w:type="spellStart"/>
+      <w:r>
+        <w:rPr>
+          <w:sz w:val="16"/>
+          <w:szCs w:val="16"/>
+        </w:rPr>
+        <w:t>ip</w:t>
+      </w:r>
+      <w:proofErr w:type="spellEnd"/>
+      <w:r>
+        <w:rPr>
+          <w:sz w:val="16"/>
+          <w:szCs w:val="16"/>
+        </w:rPr>
+        <w:t xml:space="preserve"> </w:t>
+      </w:r>
+      <w:proofErr w:type="spellStart"/>
+      <w:r>
+        <w:rPr>
+          <w:sz w:val="16"/>
+          <w:szCs w:val="16"/>
+        </w:rPr>
+        <w:t>ospf</w:t>
+      </w:r>
+      <w:proofErr w:type="spellEnd"/>
+      <w:r>
+        <w:rPr>
+          <w:sz w:val="16"/>
+          <w:szCs w:val="16"/>
+        </w:rPr>
+        <w:t xml:space="preserve"> priority 0</w:t>
+      </w:r>
+    </w:p>
+    <w:p>
+      <w:pPr>
+        <w:spacing w:after="0" w:line="240" w:lineRule="auto"/>
+        <w:rPr>
+          <w:sz w:val="16"/>
+          <w:szCs w:val="16"/>
+        </w:rPr>
+      </w:pPr>
+      <w:r>
+        <w:rPr>
+          <w:sz w:val="16"/>
+          <w:szCs w:val="16"/>
+        </w:rPr>
+        <w:t>no shut</w:t>
+      </w:r>
+    </w:p>
+    <w:p>
+      <w:pPr>
+        <w:spacing w:after="0" w:line="240" w:lineRule="auto"/>
+        <w:rPr>
+          <w:sz w:val="16"/>
+          <w:szCs w:val="16"/>
+        </w:rPr>
+      </w:pPr>
+      <w:proofErr w:type="spellStart"/>
+      <w:r>
+        <w:rPr>
+          <w:sz w:val="16"/>
+          <w:szCs w:val="16"/>
+        </w:rPr>
+        <w:t>int</w:t>
+      </w:r>
+      <w:proofErr w:type="spellEnd"/>
+      <w:r>
+        <w:rPr>
+          <w:sz w:val="16"/>
+          <w:szCs w:val="16"/>
+        </w:rPr>
+        <w:t xml:space="preserve"> g0/1</w:t>
+      </w:r>
+    </w:p>
+    <w:p>
+      <w:pPr>
+        <w:spacing w:after="0" w:line="240" w:lineRule="auto"/>
+        <w:rPr>
+          <w:sz w:val="16"/>
+          <w:szCs w:val="16"/>
+        </w:rPr>
+      </w:pPr>
+      <w:proofErr w:type="spellStart"/>
+      <w:r>
+        <w:rPr>
+          <w:sz w:val="16"/>
+          <w:szCs w:val="16"/>
+        </w:rPr>
+        <w:t>ip</w:t>
+      </w:r>
+      <w:proofErr w:type="spellEnd"/>
+      <w:r>
+        <w:rPr>
+          <w:sz w:val="16"/>
+          <w:szCs w:val="16"/>
+        </w:rPr>
+        <w:t xml:space="preserve"> address 10.8.0.1 255.255.255.0 </w:t>
+      </w:r>
+      <w:r>
+        <w:rPr>
+          <w:sz w:val="16"/>
+          <w:szCs w:val="16"/>
+        </w:rPr>
+        <w:tab/>
+      </w:r>
+      <w:proofErr w:type="gramStart"/>
+      <w:r>
+        <w:rPr>
+          <w:sz w:val="16"/>
+          <w:szCs w:val="16"/>
+        </w:rPr>
+        <w:t>#(</w:t>
+      </w:r>
+      <w:proofErr w:type="gramEnd"/>
+      <w:r>
+        <w:rPr>
+          <w:sz w:val="16"/>
+          <w:szCs w:val="16"/>
+        </w:rPr>
+        <w:t>example address to represent link to site B network)</w:t>
+      </w:r>
+    </w:p>
+    <w:p>
+      <w:pPr>
+        <w:spacing w:after="0" w:line="240" w:lineRule="auto"/>
+        <w:rPr>
+          <w:sz w:val="16"/>
+          <w:szCs w:val="16"/>
+        </w:rPr>
+      </w:pPr>
+      <w:r>
+        <w:rPr>
+          <w:sz w:val="16"/>
+          <w:szCs w:val="16"/>
+        </w:rPr>
+        <w:t>no shut</w:t>
+      </w:r>
+    </w:p>
+    <w:p>
+      <w:pPr>
+        <w:spacing w:after="0" w:line="240" w:lineRule="auto"/>
+        <w:rPr>
+          <w:b/>
+          <w:sz w:val="16"/>
+          <w:szCs w:val="16"/>
+        </w:rPr>
+      </w:pPr>
+      <w:r>
+        <w:rPr>
+          <w:b/>
+          <w:sz w:val="16"/>
+          <w:szCs w:val="16"/>
+        </w:rPr>
+        <w:t>OSPF Config:</w:t>
+      </w:r>
+    </w:p>
+    <w:p>
+      <w:pPr>
+        <w:spacing w:after="0" w:line="240" w:lineRule="auto"/>
+        <w:rPr>
+          <w:sz w:val="16"/>
+          <w:szCs w:val="16"/>
+        </w:rPr>
+      </w:pPr>
+      <w:r>
+        <w:rPr>
+          <w:sz w:val="16"/>
+          <w:szCs w:val="16"/>
+        </w:rPr>
+        <w:t xml:space="preserve">router </w:t>
+      </w:r>
+      <w:proofErr w:type="spellStart"/>
+      <w:r>
+        <w:rPr>
+          <w:sz w:val="16"/>
+          <w:szCs w:val="16"/>
+        </w:rPr>
+        <w:t>ospf</w:t>
+      </w:r>
+      <w:proofErr w:type="spellEnd"/>
+      <w:r>
+        <w:rPr>
+          <w:sz w:val="16"/>
+          <w:szCs w:val="16"/>
+        </w:rPr>
+        <w:t xml:space="preserve"> 1</w:t>
+      </w:r>
+    </w:p>
+    <w:p>
+      <w:pPr>
+        <w:spacing w:after="0" w:line="240" w:lineRule="auto"/>
+        <w:rPr>
+          <w:sz w:val="16"/>
+          <w:szCs w:val="16"/>
+        </w:rPr>
+      </w:pPr>
+      <w:r>
+        <w:rPr>
+          <w:sz w:val="16"/>
+          <w:szCs w:val="16"/>
+        </w:rPr>
+        <w:t>router-id 5.5.5.5</w:t>
+      </w:r>
+    </w:p>
+    <w:p>
+      <w:pPr>
+        <w:spacing w:after="0" w:line="240" w:lineRule="auto"/>
+        <w:rPr>
+          <w:sz w:val="16"/>
+          <w:szCs w:val="16"/>
+        </w:rPr>
+      </w:pPr>
+      <w:r>
+        <w:rPr>
+          <w:sz w:val="16"/>
+          <w:szCs w:val="16"/>
+        </w:rPr>
+        <w:t>log-adjacency-changes</w:t>
+      </w:r>
+    </w:p>
+    <w:p>
+      <w:pPr>
+        <w:spacing w:after="0" w:line="240" w:lineRule="auto"/>
+        <w:rPr>
+          <w:sz w:val="16"/>
+          <w:szCs w:val="16"/>
+        </w:rPr>
+      </w:pPr>
+      <w:r>
+        <w:rPr>
+          <w:sz w:val="16"/>
+          <w:szCs w:val="16"/>
+        </w:rPr>
+        <w:t>network 10.8.</w:t>
+      </w:r>
+      <w:r>
+        <w:rPr>
+          <w:sz w:val="16"/>
+          <w:szCs w:val="16"/>
+        </w:rPr>
+        <w:t>10.1</w:t>
+      </w:r>
+      <w:r>
+        <w:rPr>
+          <w:sz w:val="16"/>
+          <w:szCs w:val="16"/>
+        </w:rPr>
+        <w:t xml:space="preserve"> 0.0</w:t>
+      </w:r>
+      <w:r>
+        <w:rPr>
+          <w:sz w:val="16"/>
+          <w:szCs w:val="16"/>
+        </w:rPr>
+        <w:t>.0.0</w:t>
+      </w:r>
+      <w:r>
+        <w:rPr>
+          <w:sz w:val="16"/>
+          <w:szCs w:val="16"/>
+        </w:rPr>
+        <w:t xml:space="preserve"> area 1</w:t>
+      </w:r>
+    </w:p>
+    <w:p>
+      <w:pPr>
+        <w:spacing w:after="0" w:line="240" w:lineRule="auto"/>
+        <w:rPr>
+          <w:sz w:val="16"/>
+          <w:szCs w:val="16"/>
+        </w:rPr>
+      </w:pPr>
+      <w:r>
+        <w:rPr>
+          <w:sz w:val="16"/>
+          <w:szCs w:val="16"/>
+        </w:rPr>
+        <w:t>network 10.8.0.1 0.0.0.0 area 1</w:t>
+      </w:r>
+    </w:p>
+    <w:p>
+      <w:pPr>
+        <w:spacing w:after="0" w:line="240" w:lineRule="auto"/>
+        <w:rPr>
+          <w:sz w:val="16"/>
+          <w:szCs w:val="16"/>
+        </w:rPr>
+      </w:pPr>
+      <w:r>
+        <w:rPr>
+          <w:sz w:val="16"/>
+          <w:szCs w:val="16"/>
+        </w:rPr>
+        <w:t>network 10.7.50.14 0.0.0.0 area 1</w:t>
+      </w:r>
+    </w:p>
+    <w:p>
+      <w:pPr>
+        <w:pStyle w:val="Heading2"/>
+      </w:pPr>
+    </w:p>
     <w:p>
       <w:r>
         <w:br w:type="page"/>
@@ -2352,6 +6064,50 @@
       </w:r>
     </w:p>
     <w:p>
+      <w:proofErr w:type="spellStart"/>
+      <w:r>
+        <w:t>Balchunas</w:t>
+      </w:r>
+      <w:proofErr w:type="spellEnd"/>
+      <w:r>
+        <w:t xml:space="preserve">, A. (2007). </w:t>
+      </w:r>
+      <w:r>
+        <w:rPr>
+          <w:i/>
+        </w:rPr>
+        <w:t>Open Shortest Path First v1.31</w:t>
+      </w:r>
+      <w:r>
+        <w:t xml:space="preserve">. Retrieved From: </w:t>
+      </w:r>
+      <w:r>
+        <w:t>http://www.routeralley.com/guides/ospf.pdf</w:t>
+      </w:r>
+    </w:p>
+    <w:p>
+      <w:proofErr w:type="spellStart"/>
+      <w:r>
+        <w:t>Balchunas</w:t>
+      </w:r>
+      <w:proofErr w:type="spellEnd"/>
+      <w:r>
+        <w:t xml:space="preserve">, A. (2007). </w:t>
+      </w:r>
+      <w:r>
+        <w:rPr>
+          <w:i/>
+        </w:rPr>
+        <w:t>Border Gateway Protocol v2.01</w:t>
+      </w:r>
+      <w:r>
+        <w:t xml:space="preserve">. Retrieved From: </w:t>
+      </w:r>
+      <w:r>
+        <w:t>http://www.routeralley.com/guides/bgp.pdf</w:t>
+      </w:r>
+    </w:p>
+    <w:p>
       <w:r>
         <w:t xml:space="preserve">BGP Case Studies. (2008). </w:t>
       </w:r>
@@ -2370,22 +6126,33 @@
     </w:p>
     <w:p>
       <w:r>
-        <w:t>Understanding BGP</w:t>
-      </w:r>
-      <w:r>
-        <w:t xml:space="preserve">. (2017). </w:t>
+        <w:t xml:space="preserve">Lesson 3 Stub Areas. (2017). </w:t>
       </w:r>
       <w:r>
         <w:rPr>
           <w:i/>
         </w:rPr>
-        <w:t>Juniper Networks</w:t>
+        <w:t>IN723</w:t>
+      </w:r>
+      <w:r>
+        <w:t>. Retrieved From: Otago Polytechnic I: Drive.</w:t>
+      </w:r>
+    </w:p>
+    <w:p>
+      <w:r>
+        <w:t xml:space="preserve">OSPF Design Guide. (2017). </w:t>
+      </w:r>
+      <w:r>
+        <w:rPr>
+          <w:i/>
+        </w:rPr>
+        <w:t>Cisco</w:t>
       </w:r>
       <w:r>
         <w:t xml:space="preserve">. Retrieved From: </w:t>
       </w:r>
       <w:r>
-        <w:t>https://www.juniper.net/documentation/en_US/junos/topics/concept/bgp-routing-overview.html</w:t>
+        <w:t>https://www.cisco.com/c/en/us/support/docs/ip/open-shortest-path-first-ospf/7039-1.html</w:t>
       </w:r>
     </w:p>
     <w:p>
@@ -2414,60 +6181,25 @@
     </w:p>
     <w:p>
       <w:r>
-        <w:t xml:space="preserve">Balchunas, A. (2007). </w:t>
+        <w:t>Understanding BGP</w:t>
+      </w:r>
+      <w:r>
+        <w:t xml:space="preserve">. (2017). </w:t>
       </w:r>
       <w:r>
         <w:rPr>
           <w:i/>
         </w:rPr>
-        <w:t>Open Shortest Path First v1.31</w:t>
+        <w:t>Juniper Networks</w:t>
       </w:r>
       <w:r>
         <w:t xml:space="preserve">. Retrieved From: </w:t>
       </w:r>
       <w:r>
-        <w:t>http://www.routeralley.com/guides/ospf.pdf</w:t>
-      </w:r>
-    </w:p>
-    <w:p>
-      <w:r>
-        <w:t>Balchunas, A. (2007).</w:t>
-      </w:r>
-      <w:r>
-        <w:t xml:space="preserve"> </w:t>
-      </w:r>
-      <w:r>
-        <w:rPr>
-          <w:i/>
-        </w:rPr>
-        <w:t>Border Gateway Protocol v2.01</w:t>
-      </w:r>
-      <w:r>
-        <w:t xml:space="preserve">. Retrieved From: </w:t>
-      </w:r>
-      <w:r>
-        <w:t>http://www.routeralley.com/guides/bgp.pdf</w:t>
-      </w:r>
-    </w:p>
-    <w:p>
-      <w:r>
-        <w:t xml:space="preserve">Lesson 3 Stub Areas. (2017). </w:t>
-      </w:r>
-      <w:r>
-        <w:rPr>
-          <w:i/>
-        </w:rPr>
-        <w:t>IN723</w:t>
-      </w:r>
-      <w:r>
-        <w:t>. Retrieved From: Otago Polytechnic I: Drive.</w:t>
-      </w:r>
-    </w:p>
-    <w:p>
-      <w:r>
-        <w:t xml:space="preserve"> </w:t>
-      </w:r>
-    </w:p>
+        <w:t>https://www.juniper.net/documentation/en_US/junos/topics/concept/bgp-routing-overview.html</w:t>
+      </w:r>
+    </w:p>
+    <w:p/>
     <w:p/>
     <w:sectPr>
       <w:pgSz w:w="11906" w:h="16838"/>

</xml_diff>